<commit_message>
modification DiagrammePaquetage.mdj, ajoute dépendance descriptionDiagramme.docx faite DiagrammeUmlVivedex.mdj modifié
</commit_message>
<xml_diff>
--- a/Travail/descriptionDiagramme.docx
+++ b/Travail/descriptionDiagramme.docx
@@ -5,6 +5,28 @@
     <w:p>
       <w:pPr>
         <w:ind w:firstLine="708"/>
+        <w:jc w:val="center"/>
+        <w:rPr>
+          <w:sz w:val="32"/>
+          <w:szCs w:val="32"/>
+        </w:rPr>
+      </w:pPr>
+      <w:r>
+        <w:rPr>
+          <w:sz w:val="32"/>
+          <w:szCs w:val="32"/>
+        </w:rPr>
+        <w:t>Description des classes</w:t>
+      </w:r>
+    </w:p>
+    <w:p>
+      <w:pPr>
+        <w:ind w:firstLine="708"/>
+      </w:pPr>
+    </w:p>
+    <w:p>
+      <w:pPr>
+        <w:ind w:firstLine="708"/>
       </w:pPr>
       <w:r>
         <w:t>Dans notre diagramme de classe nous utilisons une classe</w:t>
@@ -17,19 +39,37 @@
       </w:r>
       <w:proofErr w:type="spellStart"/>
       <w:r>
+        <w:rPr>
+          <w:i/>
+        </w:rPr>
         <w:t>InfomationsJeu</w:t>
       </w:r>
       <w:proofErr w:type="spellEnd"/>
       <w:r>
+        <w:rPr>
+          <w:i/>
+        </w:rPr>
         <w:t xml:space="preserve">, Théorie, </w:t>
       </w:r>
       <w:proofErr w:type="spellStart"/>
       <w:r>
+        <w:rPr>
+          <w:i/>
+        </w:rPr>
         <w:t>CreateurJeu</w:t>
       </w:r>
       <w:proofErr w:type="spellEnd"/>
       <w:r>
-        <w:t xml:space="preserve"> et Franchise dérivent de la classe nommable. Celle-ci ne contient qu’un attribut </w:t>
+        <w:t xml:space="preserve"> et </w:t>
+      </w:r>
+      <w:r>
+        <w:rPr>
+          <w:i/>
+        </w:rPr>
+        <w:t>Franchise</w:t>
+      </w:r>
+      <w:r>
+        <w:t xml:space="preserve"> dérivent de la classe nommable. Celle-ci ne contient qu’un attribut </w:t>
       </w:r>
       <w:r>
         <w:rPr>
@@ -50,6 +90,9 @@
       </w:r>
       <w:proofErr w:type="spellStart"/>
       <w:r>
+        <w:rPr>
+          <w:i/>
+        </w:rPr>
         <w:t>CreateurJeu</w:t>
       </w:r>
       <w:proofErr w:type="spellEnd"/>
@@ -60,18 +103,39 @@
         <w:t xml:space="preserve">abstract, </w:t>
       </w:r>
       <w:r>
-        <w:t xml:space="preserve">mère de </w:t>
-      </w:r>
-      <w:proofErr w:type="spellStart"/>
-      <w:r>
+        <w:t>mère de</w:t>
+      </w:r>
+      <w:r>
+        <w:rPr>
+          <w:i/>
+        </w:rPr>
+        <w:t xml:space="preserve"> </w:t>
+      </w:r>
+      <w:proofErr w:type="spellStart"/>
+      <w:r>
+        <w:rPr>
+          <w:i/>
+        </w:rPr>
         <w:t>Createur</w:t>
       </w:r>
       <w:proofErr w:type="spellEnd"/>
       <w:r>
-        <w:t xml:space="preserve"> et St</w:t>
-      </w:r>
-      <w:r>
-        <w:t xml:space="preserve">udio. En effet cela rendrait le code plus réutilisable de faire des classes séparées. Si nous voulions ajouter des informations sur le créateur et studio il est possible de le faire. </w:t>
+        <w:t xml:space="preserve"> et </w:t>
+      </w:r>
+      <w:r>
+        <w:rPr>
+          <w:i/>
+        </w:rPr>
+        <w:t>St</w:t>
+      </w:r>
+      <w:r>
+        <w:rPr>
+          <w:i/>
+        </w:rPr>
+        <w:t>udio</w:t>
+      </w:r>
+      <w:r>
+        <w:t xml:space="preserve">. En effet cela rendrait le code plus réutilisable de faire des classes séparées. Si nous voulions ajouter des informations sur le créateur et studio il est possible de le faire. </w:t>
       </w:r>
     </w:p>
     <w:p>
@@ -83,6 +147,9 @@
       </w:r>
       <w:proofErr w:type="spellStart"/>
       <w:r>
+        <w:rPr>
+          <w:i/>
+        </w:rPr>
         <w:t>informationsJeu</w:t>
       </w:r>
       <w:proofErr w:type="spellEnd"/>
@@ -91,6 +158,9 @@
       </w:r>
       <w:proofErr w:type="spellStart"/>
       <w:r>
+        <w:rPr>
+          <w:i/>
+        </w:rPr>
         <w:t>dateCreation</w:t>
       </w:r>
       <w:proofErr w:type="spellEnd"/>
@@ -99,6 +169,9 @@
       </w:r>
       <w:proofErr w:type="spellStart"/>
       <w:r>
+        <w:rPr>
+          <w:i/>
+        </w:rPr>
         <w:t>limiteAge</w:t>
       </w:r>
       <w:proofErr w:type="spellEnd"/>
@@ -120,10 +193,86 @@
         <w:t xml:space="preserve"> Genres et Plateformes</w:t>
       </w:r>
       <w:r>
-        <w:t xml:space="preserve">. Il est donc possible d’ajouter et de supprimer des genres ou des plateformes. La classe Jeu va dépendre aussi de la classe </w:t>
-      </w:r>
-      <w:proofErr w:type="spellStart"/>
-      <w:r>
+        <w:t>. Il est donc possible d’ajouter et de supprimer des genres ou des plateformes</w:t>
+      </w:r>
+      <w:r>
+        <w:t xml:space="preserve"> avec les classes </w:t>
+      </w:r>
+      <w:proofErr w:type="spellStart"/>
+      <w:proofErr w:type="gramStart"/>
+      <w:r>
+        <w:rPr>
+          <w:i/>
+        </w:rPr>
+        <w:t>ajouterGenres</w:t>
+      </w:r>
+      <w:proofErr w:type="spellEnd"/>
+      <w:r>
+        <w:rPr>
+          <w:i/>
+        </w:rPr>
+        <w:t>(</w:t>
+      </w:r>
+      <w:proofErr w:type="gramEnd"/>
+      <w:r>
+        <w:rPr>
+          <w:i/>
+        </w:rPr>
+        <w:t xml:space="preserve">), </w:t>
+      </w:r>
+      <w:proofErr w:type="spellStart"/>
+      <w:r>
+        <w:rPr>
+          <w:i/>
+        </w:rPr>
+        <w:t>ajouterPlateforme</w:t>
+      </w:r>
+      <w:proofErr w:type="spellEnd"/>
+      <w:r>
+        <w:rPr>
+          <w:i/>
+        </w:rPr>
+        <w:t xml:space="preserve">(), </w:t>
+      </w:r>
+      <w:proofErr w:type="spellStart"/>
+      <w:r>
+        <w:rPr>
+          <w:i/>
+        </w:rPr>
+        <w:t>supprimerGenre</w:t>
+      </w:r>
+      <w:proofErr w:type="spellEnd"/>
+      <w:r>
+        <w:rPr>
+          <w:i/>
+        </w:rPr>
+        <w:t xml:space="preserve">(), </w:t>
+      </w:r>
+      <w:proofErr w:type="spellStart"/>
+      <w:r>
+        <w:rPr>
+          <w:i/>
+        </w:rPr>
+        <w:t>supprimerPlateforme</w:t>
+      </w:r>
+      <w:proofErr w:type="spellEnd"/>
+      <w:r>
+        <w:rPr>
+          <w:i/>
+        </w:rPr>
+        <w:t xml:space="preserve">(). </w:t>
+      </w:r>
+      <w:r>
+        <w:t>Ces méthodes prennent en paramètre soit un genre, de type Genre, ou alors une plateforme, de type Plateforme</w:t>
+      </w:r>
+      <w:r>
+        <w:t xml:space="preserve">. La classe Jeu va dépendre aussi de la classe </w:t>
+      </w:r>
+      <w:proofErr w:type="spellStart"/>
+      <w:r>
+        <w:rPr>
+          <w:i/>
+        </w:rPr>
         <w:t>InformationJeu</w:t>
       </w:r>
       <w:proofErr w:type="spellEnd"/>
@@ -132,6 +281,9 @@
       </w:r>
       <w:proofErr w:type="spellStart"/>
       <w:r>
+        <w:rPr>
+          <w:i/>
+        </w:rPr>
         <w:t>InformationsJeu</w:t>
       </w:r>
       <w:proofErr w:type="spellEnd"/>
@@ -147,6 +299,46 @@
         <w:ind w:firstLine="708"/>
       </w:pPr>
       <w:r>
+        <w:t xml:space="preserve">Nous avons dû faire les classe </w:t>
+      </w:r>
+      <w:proofErr w:type="spellStart"/>
+      <w:r>
+        <w:t>EnumDescription</w:t>
+      </w:r>
+      <w:proofErr w:type="spellEnd"/>
+      <w:r>
+        <w:t xml:space="preserve"> et </w:t>
+      </w:r>
+      <w:proofErr w:type="spellStart"/>
+      <w:r>
+        <w:t>EnumExtension</w:t>
+      </w:r>
+      <w:proofErr w:type="spellEnd"/>
+      <w:r>
+        <w:t xml:space="preserve"> pour pouvoir écrire les </w:t>
+      </w:r>
+      <w:proofErr w:type="spellStart"/>
+      <w:r>
+        <w:t>enum</w:t>
+      </w:r>
+      <w:proofErr w:type="spellEnd"/>
+      <w:r>
+        <w:t xml:space="preserve"> comme nous le voulions. Nous avons associé aux noms des </w:t>
+      </w:r>
+      <w:proofErr w:type="spellStart"/>
+      <w:r>
+        <w:t>enum</w:t>
+      </w:r>
+      <w:proofErr w:type="spellEnd"/>
+      <w:r>
+        <w:t xml:space="preserve"> un autre texte qui sera lui afficher sur la console et donc manipulé par l’utilisateur.</w:t>
+      </w:r>
+    </w:p>
+    <w:p>
+      <w:pPr>
+        <w:ind w:firstLine="708"/>
+      </w:pPr>
+      <w:r>
         <w:t xml:space="preserve">Le </w:t>
       </w:r>
       <w:r>
@@ -178,6 +370,7 @@
         <w:t xml:space="preserve"> ou non sont </w:t>
       </w:r>
       <w:proofErr w:type="spellStart"/>
+      <w:proofErr w:type="gramStart"/>
       <w:r>
         <w:rPr>
           <w:i/>
@@ -186,6 +379,19 @@
       </w:r>
       <w:proofErr w:type="spellEnd"/>
       <w:r>
+        <w:rPr>
+          <w:i/>
+        </w:rPr>
+        <w:t>(</w:t>
+      </w:r>
+      <w:proofErr w:type="gramEnd"/>
+      <w:r>
+        <w:rPr>
+          <w:i/>
+        </w:rPr>
+        <w:t>)</w:t>
+      </w:r>
+      <w:r>
         <w:t xml:space="preserve"> et </w:t>
       </w:r>
       <w:proofErr w:type="spellStart"/>
@@ -197,18 +403,22 @@
       </w:r>
       <w:proofErr w:type="spellEnd"/>
       <w:r>
+        <w:rPr>
+          <w:i/>
+        </w:rPr>
+        <w:t>()</w:t>
+      </w:r>
+      <w:r>
         <w:t xml:space="preserve"> qui ne prenne rien en paramètre.</w:t>
       </w:r>
       <w:r>
         <w:t xml:space="preserve"> </w:t>
       </w:r>
       <w:r>
-        <w:t>Cette classe contient trois listes : une liste de visuels, de musique et de théorie. Il n’y a pas de nombre défini de ces éléments dans la liste. Pour faciliter la manipulation des éléments, nous avons préféré faire une classe Théorie et Visuel.</w:t>
-      </w:r>
-      <w:r>
-        <w:t xml:space="preserve"> La classe Jeu dépend des deux classes Visuels et Théorie. Nous avons des méthodes qui permettent d’ajouter des visuels (</w:t>
-      </w:r>
-      <w:proofErr w:type="spellStart"/>
+        <w:t>Cette classe contient trois listes : une liste de visuels, de musique et de théorie. Il n’y a pas de nombre défini de ces éléments dans la liste. Pour faciliter la manipulation des éléments, nous avons préféré faire une classe Théorie et Visuel. La classe Jeu dépend des deux classes Visuels et Théorie. Nous avons des méthodes qui permettent d’ajouter des visuels (</w:t>
+      </w:r>
+      <w:proofErr w:type="spellStart"/>
+      <w:proofErr w:type="gramStart"/>
       <w:r>
         <w:rPr>
           <w:i/>
@@ -217,6 +427,19 @@
       </w:r>
       <w:proofErr w:type="spellEnd"/>
       <w:r>
+        <w:rPr>
+          <w:i/>
+        </w:rPr>
+        <w:t>(</w:t>
+      </w:r>
+      <w:proofErr w:type="gramEnd"/>
+      <w:r>
+        <w:rPr>
+          <w:i/>
+        </w:rPr>
+        <w:t>)</w:t>
+      </w:r>
+      <w:r>
         <w:t>), des musiques (</w:t>
       </w:r>
       <w:proofErr w:type="spellStart"/>
@@ -231,6 +454,12 @@
         <w:rPr>
           <w:i/>
         </w:rPr>
+        <w:t>()</w:t>
+      </w:r>
+      <w:r>
+        <w:rPr>
+          <w:i/>
+        </w:rPr>
         <w:t>)</w:t>
       </w:r>
       <w:r>
@@ -248,20 +477,22 @@
         <w:rPr>
           <w:i/>
         </w:rPr>
+        <w:t>()</w:t>
+      </w:r>
+      <w:r>
+        <w:rPr>
+          <w:i/>
+        </w:rPr>
         <w:t>)</w:t>
       </w:r>
       <w:r>
-        <w:t xml:space="preserve">. Ces </w:t>
-      </w:r>
-      <w:proofErr w:type="spellStart"/>
-      <w:r>
-        <w:t>methodes</w:t>
-      </w:r>
-      <w:proofErr w:type="spellEnd"/>
-      <w:r>
-        <w:t xml:space="preserve"> prennent en paramètre l’élément à ajouter. Nous avons aussi des méthodes permettant de les supprimer : </w:t>
-      </w:r>
-      <w:proofErr w:type="spellStart"/>
+        <w:t>. Ces mét</w:t>
+      </w:r>
+      <w:r>
+        <w:t xml:space="preserve">hodes prennent en paramètre l’élément à ajouter. Nous avons aussi des méthodes permettant de les supprimer : </w:t>
+      </w:r>
+      <w:proofErr w:type="spellStart"/>
+      <w:proofErr w:type="gramStart"/>
       <w:r>
         <w:rPr>
           <w:i/>
@@ -270,6 +501,19 @@
       </w:r>
       <w:proofErr w:type="spellEnd"/>
       <w:r>
+        <w:rPr>
+          <w:i/>
+        </w:rPr>
+        <w:t>(</w:t>
+      </w:r>
+      <w:proofErr w:type="gramEnd"/>
+      <w:r>
+        <w:rPr>
+          <w:i/>
+        </w:rPr>
+        <w:t>)</w:t>
+      </w:r>
+      <w:r>
         <w:t xml:space="preserve">, </w:t>
       </w:r>
       <w:proofErr w:type="spellStart"/>
@@ -281,6 +525,12 @@
       </w:r>
       <w:proofErr w:type="spellEnd"/>
       <w:r>
+        <w:rPr>
+          <w:i/>
+        </w:rPr>
+        <w:t>()</w:t>
+      </w:r>
+      <w:r>
         <w:t xml:space="preserve">, </w:t>
       </w:r>
       <w:proofErr w:type="spellStart"/>
@@ -295,6 +545,12 @@
         <w:rPr>
           <w:i/>
         </w:rPr>
+        <w:t>()</w:t>
+      </w:r>
+      <w:r>
+        <w:rPr>
+          <w:i/>
+        </w:rPr>
         <w:t xml:space="preserve">. </w:t>
       </w:r>
       <w:r>
@@ -310,9 +566,285 @@
       </w:pPr>
       <w:r>
         <w:t xml:space="preserve">Nous avons aussi </w:t>
+      </w:r>
+      <w:r>
+        <w:t xml:space="preserve">une classe </w:t>
+      </w:r>
+      <w:r>
+        <w:rPr>
+          <w:i/>
+        </w:rPr>
+        <w:t>Franchise</w:t>
+      </w:r>
+      <w:r>
+        <w:t xml:space="preserve"> qui a pour attribut un </w:t>
+      </w:r>
+      <w:r>
+        <w:rPr>
+          <w:i/>
+        </w:rPr>
+        <w:t xml:space="preserve">background </w:t>
+      </w:r>
+      <w:r>
+        <w:t xml:space="preserve">de type string et une </w:t>
+      </w:r>
+      <w:r>
+        <w:rPr>
+          <w:i/>
+        </w:rPr>
+        <w:t>couleur</w:t>
+      </w:r>
+      <w:r>
+        <w:t xml:space="preserve">. Ces attributs nous permettent de relier le code à la vue. </w:t>
+      </w:r>
+    </w:p>
+    <w:p>
+      <w:pPr>
+        <w:ind w:firstLine="708"/>
+      </w:pPr>
+      <w:r>
+        <w:t xml:space="preserve">Notre application contient une classe </w:t>
+      </w:r>
+      <w:r>
+        <w:rPr>
+          <w:i/>
+        </w:rPr>
+        <w:t xml:space="preserve">Manager </w:t>
+      </w:r>
+      <w:r>
+        <w:t xml:space="preserve">qui permet de gérer un dictionnaire de franchises. En effet nous avons décidé de faire un dictionnaire qui a pour clef les franchises et pour valeur une liste de jeux correspondant à la franchise. Cette classe contient une propriété calculée sur la liste des jeux permettant de faire un tri sur la liste ou alors une recherche. Pour associer les différents types de tri nous avons fait un </w:t>
+      </w:r>
+      <w:proofErr w:type="spellStart"/>
+      <w:r>
+        <w:t>enum</w:t>
+      </w:r>
+      <w:proofErr w:type="spellEnd"/>
+      <w:r>
+        <w:t xml:space="preserve"> </w:t>
+      </w:r>
+      <w:proofErr w:type="spellStart"/>
+      <w:r>
+        <w:rPr>
+          <w:i/>
+        </w:rPr>
+        <w:t>TypeTri</w:t>
+      </w:r>
+      <w:proofErr w:type="spellEnd"/>
+      <w:r>
+        <w:rPr>
+          <w:i/>
+        </w:rPr>
+        <w:t xml:space="preserve"> </w:t>
+      </w:r>
+      <w:r>
+        <w:t xml:space="preserve">contenant </w:t>
+      </w:r>
+      <w:r>
+        <w:t>les différents types</w:t>
+      </w:r>
+      <w:r>
+        <w:t xml:space="preserve"> de tri que l’utilisateur pourra choisir sur la vue.</w:t>
+      </w:r>
+      <w:r>
+        <w:t xml:space="preserve"> La méthode </w:t>
+      </w:r>
+      <w:proofErr w:type="spellStart"/>
+      <w:proofErr w:type="gramStart"/>
+      <w:r>
+        <w:rPr>
+          <w:i/>
+        </w:rPr>
+        <w:t>ajouterJeu</w:t>
+      </w:r>
+      <w:proofErr w:type="spellEnd"/>
+      <w:r>
+        <w:rPr>
+          <w:i/>
+        </w:rPr>
+        <w:t>(</w:t>
+      </w:r>
+      <w:proofErr w:type="gramEnd"/>
+      <w:r>
+        <w:rPr>
+          <w:i/>
+        </w:rPr>
+        <w:t xml:space="preserve">) </w:t>
+      </w:r>
+      <w:r>
+        <w:t xml:space="preserve">vérifie si je veux n’est pas déjà existant avant de l’ajouter. Pour cela on va parcourir toutes les listes de jeux. S’il est déjà existant, on ne l’ajoute pas. Si ce n’est pas le cas on ajoute la franchise correspondante (appel de la méthode </w:t>
+      </w:r>
+      <w:proofErr w:type="spellStart"/>
+      <w:proofErr w:type="gramStart"/>
+      <w:r>
+        <w:rPr>
+          <w:i/>
+        </w:rPr>
+        <w:t>ajouterFranchise</w:t>
+      </w:r>
+      <w:proofErr w:type="spellEnd"/>
+      <w:r>
+        <w:rPr>
+          <w:i/>
+        </w:rPr>
+        <w:t>(</w:t>
+      </w:r>
+      <w:proofErr w:type="gramEnd"/>
+      <w:r>
+        <w:rPr>
+          <w:i/>
+        </w:rPr>
+        <w:t>))</w:t>
+      </w:r>
+      <w:r>
+        <w:t xml:space="preserve"> et on ajoute le jeu dans la liste des jeux correspondant à la franchise. Il est possible de supprimer un jeu dans une franchise grâce à la méthode </w:t>
+      </w:r>
+      <w:proofErr w:type="spellStart"/>
+      <w:proofErr w:type="gramStart"/>
+      <w:r>
+        <w:t>supprimerJeu</w:t>
+      </w:r>
+      <w:proofErr w:type="spellEnd"/>
+      <w:r>
+        <w:t>(</w:t>
+      </w:r>
+      <w:proofErr w:type="gramEnd"/>
+      <w:r>
+        <w:t xml:space="preserve">). Elle ne </w:t>
+      </w:r>
+      <w:r>
+        <w:lastRenderedPageBreak/>
+        <w:t xml:space="preserve">supprime seulement le jeu mis en paramètre. Pour supprimer une franchise il faut utiliser la méthode </w:t>
+      </w:r>
+      <w:proofErr w:type="spellStart"/>
+      <w:proofErr w:type="gramStart"/>
+      <w:r>
+        <w:t>supprimerFranchise</w:t>
+      </w:r>
+      <w:proofErr w:type="spellEnd"/>
+      <w:r>
+        <w:t>(</w:t>
+      </w:r>
+      <w:proofErr w:type="gramEnd"/>
+      <w:r>
+        <w:t>) qui prend la franchise à supprimer. En supprimant la franchise, la liste des jeux associées à la franchise est elle aussi supprimée.</w:t>
+      </w:r>
+    </w:p>
+    <w:p>
+      <w:pPr>
+        <w:ind w:firstLine="708"/>
+      </w:pPr>
+      <w:r>
+        <w:t xml:space="preserve">Pour finir nous avons une classe Stub qui permet de stocker des informations qu’on utilise pour faire des tests fonctionnels. Cette classe contient une méthode </w:t>
+      </w:r>
+      <w:proofErr w:type="spellStart"/>
+      <w:proofErr w:type="gramStart"/>
+      <w:r>
+        <w:rPr>
+          <w:i/>
+        </w:rPr>
+        <w:t>load</w:t>
+      </w:r>
+      <w:proofErr w:type="spellEnd"/>
+      <w:r>
+        <w:rPr>
+          <w:i/>
+        </w:rPr>
+        <w:t>(</w:t>
+      </w:r>
+      <w:proofErr w:type="gramEnd"/>
+      <w:r>
+        <w:rPr>
+          <w:i/>
+        </w:rPr>
+        <w:t>)</w:t>
+      </w:r>
+      <w:r>
+        <w:t xml:space="preserve"> qui permet de retourner un manager qui a les données. Cela nous sert à avoir ces données dans l’application.</w:t>
+      </w:r>
+    </w:p>
+    <w:p>
+      <w:pPr>
+        <w:ind w:firstLine="708"/>
+      </w:pPr>
+    </w:p>
+    <w:p>
+      <w:pPr>
+        <w:ind w:firstLine="708"/>
+        <w:jc w:val="center"/>
+        <w:rPr>
+          <w:sz w:val="32"/>
+          <w:szCs w:val="32"/>
+        </w:rPr>
+      </w:pPr>
+      <w:r>
+        <w:rPr>
+          <w:sz w:val="32"/>
+          <w:szCs w:val="32"/>
+        </w:rPr>
+        <w:t>Description des package</w:t>
+      </w:r>
+    </w:p>
+    <w:p>
+      <w:pPr>
+        <w:rPr>
+          <w:sz w:val="32"/>
+          <w:szCs w:val="32"/>
+        </w:rPr>
+      </w:pPr>
+    </w:p>
+    <w:p>
+      <w:r>
+        <w:tab/>
+        <w:t>Le package</w:t>
+      </w:r>
+      <w:r>
+        <w:t xml:space="preserve"> nommé </w:t>
+      </w:r>
+      <w:proofErr w:type="spellStart"/>
+      <w:r>
+        <w:t>BibliothèqueApplication</w:t>
+      </w:r>
+      <w:proofErr w:type="spellEnd"/>
+      <w:r>
+        <w:t xml:space="preserve"> contient toute nos classes de notre application. C’est ici que se trouve tous les méthodes principales de notre application. Ce package dépend du package </w:t>
+      </w:r>
+    </w:p>
+    <w:p>
+      <w:pPr>
+        <w:ind w:firstLine="708"/>
+      </w:pPr>
+      <w:r>
+        <w:t>Data. Ce dernier contient notre classe Stub. Elle nous permet de gérer des données qui seront utilisées dans l’application tout comme dans les tests fonctionnels. Ce package ne dépend d’aucun autre package.</w:t>
+      </w:r>
+    </w:p>
+    <w:p>
+      <w:pPr>
+        <w:ind w:firstLine="708"/>
+      </w:pPr>
+      <w:r>
+        <w:t xml:space="preserve">Le </w:t>
+      </w:r>
+      <w:proofErr w:type="spellStart"/>
+      <w:r>
+        <w:t>ConsoleTest</w:t>
+      </w:r>
+      <w:proofErr w:type="spellEnd"/>
+      <w:r>
+        <w:t xml:space="preserve"> est le package comportant tous nos tests. Il nous a fallu faire des tests pour vérifier si nos méthodes fonctionnaient correctement. C’est ici qu’ils se font. Il doit dépendre de Data pour pouvoir avoir les données pour réaliser les tests. Elle a aussi besoin de dépendre de</w:t>
       </w:r>
       <w:bookmarkStart w:id="0" w:name="_GoBack"/>
       <w:bookmarkEnd w:id="0"/>
+    </w:p>
+    <w:p/>
+    <w:p>
+      <w:pPr>
+        <w:ind w:firstLine="708"/>
+      </w:pPr>
+    </w:p>
+    <w:p>
+      <w:pPr>
+        <w:ind w:firstLine="708"/>
+      </w:pPr>
     </w:p>
     <w:sectPr>
       <w:pgSz w:w="11906" w:h="16838"/>
@@ -745,6 +1277,11 @@
     <w:semiHidden/>
     <w:unhideWhenUsed/>
   </w:style>
+  <w:style w:type="character" w:customStyle="1" w:styleId="latin12compacttimestamp-38a8ou">
+    <w:name w:val="latin12compacttimestamp-38a8ou"/>
+    <w:basedOn w:val="Policepardfaut"/>
+    <w:rsid w:val="002F7BF9"/>
+  </w:style>
 </w:styles>
 </file>
 

</xml_diff>

<commit_message>
modification de la descriptionDiagramme.docx à finir
</commit_message>
<xml_diff>
--- a/Travail/descriptionDiagramme.docx
+++ b/Travail/descriptionDiagramme.docx
@@ -78,7 +78,7 @@
         <w:t xml:space="preserve">nom </w:t>
       </w:r>
       <w:r>
-        <w:t>de type string. Nos classes filles de Nommable ont toutes des noms et nous trouvions plus judicieux de faire des classes qui hériteraient de nommable.</w:t>
+        <w:t xml:space="preserve">de type string. </w:t>
       </w:r>
     </w:p>
     <w:p>
@@ -709,15 +709,12 @@
       </w:r>
       <w:proofErr w:type="gramEnd"/>
       <w:r>
-        <w:t xml:space="preserve">). Elle ne </w:t>
-      </w:r>
+        <w:t xml:space="preserve">). Elle ne supprime seulement le jeu mis en paramètre. Pour supprimer une franchise il faut utiliser la méthode </w:t>
+      </w:r>
+      <w:proofErr w:type="spellStart"/>
+      <w:proofErr w:type="gramStart"/>
       <w:r>
         <w:lastRenderedPageBreak/>
-        <w:t xml:space="preserve">supprime seulement le jeu mis en paramètre. Pour supprimer une franchise il faut utiliser la méthode </w:t>
-      </w:r>
-      <w:proofErr w:type="spellStart"/>
-      <w:proofErr w:type="gramStart"/>
-      <w:r>
         <w:t>supprimerFranchise</w:t>
       </w:r>
       <w:proofErr w:type="spellEnd"/>
@@ -885,19 +882,113 @@
       <w:r>
         <w:t xml:space="preserve">er dans les vues. Elle utilise aussi les méthodes des classes dans </w:t>
       </w:r>
+      <w:proofErr w:type="spellStart"/>
+      <w:r>
+        <w:rPr>
+          <w:i/>
+        </w:rPr>
+        <w:t>BibliothèqueApplication</w:t>
+      </w:r>
+      <w:proofErr w:type="spellEnd"/>
+      <w:r>
+        <w:t>.</w:t>
+      </w:r>
+    </w:p>
+    <w:p>
+      <w:pPr>
+        <w:ind w:firstLine="708"/>
+      </w:pPr>
+    </w:p>
+    <w:p>
+      <w:pPr>
+        <w:ind w:firstLine="708"/>
+        <w:jc w:val="center"/>
+        <w:rPr>
+          <w:sz w:val="32"/>
+          <w:szCs w:val="32"/>
+        </w:rPr>
+      </w:pPr>
+      <w:r>
+        <w:rPr>
+          <w:sz w:val="32"/>
+          <w:szCs w:val="32"/>
+        </w:rPr>
+        <w:t>Description de l’architecture</w:t>
+      </w:r>
+    </w:p>
+    <w:p>
+      <w:pPr>
+        <w:ind w:firstLine="708"/>
+        <w:jc w:val="center"/>
+        <w:rPr>
+          <w:sz w:val="32"/>
+          <w:szCs w:val="32"/>
+        </w:rPr>
+      </w:pPr>
+    </w:p>
+    <w:p>
+      <w:pPr>
+        <w:ind w:firstLine="708"/>
+      </w:pPr>
+      <w:r>
+        <w:t xml:space="preserve">Les différentes classes de mon package </w:t>
+      </w:r>
+      <w:proofErr w:type="spellStart"/>
+      <w:r>
+        <w:rPr>
+          <w:i/>
+        </w:rPr>
+        <w:t>BibliothèqueApplication</w:t>
+      </w:r>
+      <w:proofErr w:type="spellEnd"/>
+      <w:r>
+        <w:t xml:space="preserve"> dépendent les unes des autres. En effet la classe Jeu, qui est l’une des classes principales, dépend de la classe </w:t>
+      </w:r>
+      <w:proofErr w:type="spellStart"/>
+      <w:r>
+        <w:rPr>
+          <w:i/>
+        </w:rPr>
+        <w:t>InformationsJeu</w:t>
+      </w:r>
+      <w:proofErr w:type="spellEnd"/>
+      <w:r>
+        <w:t xml:space="preserve"> parce qu’un jeu a besoin d’avoir des informations tel que le nom, la date de création ou encore un synopsis. Un jeu comporte aussi des théories et des visuels. Nous avons donc fait deux classes différentes nommées Théorie et Visuel. Cela permet de rendre le programme plus optimisé puisque c’est possible de modifier les théories et les visuels plus facilement</w:t>
+      </w:r>
+      <w:r>
+        <w:t>.</w:t>
+      </w:r>
+    </w:p>
+    <w:p>
+      <w:pPr>
+        <w:ind w:firstLine="708"/>
+      </w:pPr>
+      <w:r>
+        <w:t xml:space="preserve">Notre classe qui gère toutes les classes est notre classe Manager. C’est elle qui lie le code et </w:t>
+      </w:r>
+      <w:r>
+        <w:t xml:space="preserve">la vue. </w:t>
+      </w:r>
+    </w:p>
+    <w:p>
+      <w:pPr>
+        <w:ind w:firstLine="708"/>
+      </w:pPr>
+    </w:p>
+    <w:p>
+      <w:pPr>
+        <w:ind w:firstLine="708"/>
+      </w:pPr>
+      <w:r>
+        <w:t>Nos classes filles de Nommable ont toutes des noms et nous trouvions plus judicieux de faire des classes qui hériteraient de nommable.</w:t>
+      </w:r>
       <w:bookmarkStart w:id="0" w:name="_GoBack"/>
-      <w:proofErr w:type="spellStart"/>
-      <w:r>
-        <w:rPr>
-          <w:i/>
-        </w:rPr>
-        <w:t>BibliothèqueApplication</w:t>
-      </w:r>
       <w:bookmarkEnd w:id="0"/>
-      <w:proofErr w:type="spellEnd"/>
-      <w:r>
-        <w:t>.</w:t>
-      </w:r>
+    </w:p>
+    <w:p>
+      <w:pPr>
+        <w:ind w:firstLine="708"/>
+      </w:pPr>
     </w:p>
     <w:p/>
     <w:p>

</xml_diff>

<commit_message>
doc de l'application faite, diagramme de séquence, de classes, de package
</commit_message>
<xml_diff>
--- a/Travail/descriptionDiagramme.docx
+++ b/Travail/descriptionDiagramme.docx
@@ -969,11 +969,9 @@
       <w:r>
         <w:t xml:space="preserve">la vue. </w:t>
       </w:r>
-    </w:p>
-    <w:p>
-      <w:pPr>
-        <w:ind w:firstLine="708"/>
-      </w:pPr>
+      <w:r>
+        <w:t xml:space="preserve">C’est dans cette classe que nous utilisons nos propriétés pour le binding. Notre dictionnaire de Franchise, avec une liste comme de jeu comme value, se fait ici. C’est comme cela que nous relions les franchises et les jeux. </w:t>
+      </w:r>
     </w:p>
     <w:p>
       <w:pPr>
@@ -981,6 +979,40 @@
       </w:pPr>
       <w:r>
         <w:t>Nos classes filles de Nommable ont toutes des noms et nous trouvions plus judicieux de faire des classes qui hériteraient de nommable.</w:t>
+      </w:r>
+      <w:r>
+        <w:t xml:space="preserve"> De plus nous faisons de l’héritage aussi entre les </w:t>
+      </w:r>
+      <w:proofErr w:type="spellStart"/>
+      <w:r>
+        <w:t>CreateurJeu</w:t>
+      </w:r>
+      <w:proofErr w:type="spellEnd"/>
+      <w:r>
+        <w:t xml:space="preserve">, qui est la classe mère, </w:t>
+      </w:r>
+      <w:proofErr w:type="spellStart"/>
+      <w:r>
+        <w:t>Createur</w:t>
+      </w:r>
+      <w:proofErr w:type="spellEnd"/>
+      <w:r>
+        <w:t xml:space="preserve"> et Studio qui sont les classes filles. Il était plus simple de </w:t>
+      </w:r>
+      <w:r>
+        <w:lastRenderedPageBreak/>
+        <w:t>faire comme cela si nous voulions ajouter des informations sur les studios de production des jeux. En effet cela nous permet d’avoir une possible évolution pour notre application. Pour le moment nous ne voulons pas vraiment ajouter ce genre d’information mais il est possible de le faire à l’avenir.</w:t>
+      </w:r>
+    </w:p>
+    <w:p>
+      <w:pPr>
+        <w:ind w:firstLine="708"/>
+      </w:pPr>
+      <w:r>
+        <w:t xml:space="preserve">Pour la partie graphique nous avons décidé de faire seulement </w:t>
+      </w:r>
+      <w:r>
+        <w:t>une seule vue. En effet nous avons remarqué que si nous faisons plusieurs vues cela dupliquerait du code. Une seule nous suffit. Nous utiliserons donc plusieurs User Control et faire de la navigation entre eux pour rendre notre application fonctionnelle.</w:t>
       </w:r>
       <w:bookmarkStart w:id="0" w:name="_GoBack"/>
       <w:bookmarkEnd w:id="0"/>

</xml_diff>

<commit_message>
diagramme sur les vues modification des descriptions
</commit_message>
<xml_diff>
--- a/Travail/descriptionDiagramme.docx
+++ b/Travail/descriptionDiagramme.docx
@@ -137,6 +137,17 @@
       <w:r>
         <w:t xml:space="preserve">. En effet cela rendrait le code plus réutilisable de faire des classes séparées. Si nous voulions ajouter des informations sur le créateur et studio il est possible de le faire. </w:t>
       </w:r>
+      <w:r>
+        <w:t xml:space="preserve">Nous avons fait ce choix pour nous permettre de faire évoluer </w:t>
+      </w:r>
+      <w:proofErr w:type="spellStart"/>
+      <w:r>
+        <w:t>nore</w:t>
+      </w:r>
+      <w:proofErr w:type="spellEnd"/>
+      <w:r>
+        <w:t xml:space="preserve"> application.</w:t>
+      </w:r>
     </w:p>
     <w:p>
       <w:pPr>
@@ -293,6 +304,25 @@
       <w:r>
         <w:t xml:space="preserve">La vignette correspond à l’image du jeu. </w:t>
       </w:r>
+      <w:r>
+        <w:t xml:space="preserve"> Pour nous un jeu peut avoir beaucoup d’informations. Dans notre application nous voulions attribuer une liste d’images, théorie et musique en plus de différentes informations qui font qu’un jeu est un jeu dans notre application. Nous trouvions plus intéressante de partager ces informations en deux classes : </w:t>
+      </w:r>
+      <w:proofErr w:type="spellStart"/>
+      <w:r>
+        <w:t>InformationsJeu</w:t>
+      </w:r>
+      <w:proofErr w:type="spellEnd"/>
+      <w:r>
+        <w:t xml:space="preserve"> qui constitue les informations de basiques d’un jeu tel que le nom, le créateur, la limite d’</w:t>
+      </w:r>
+      <w:proofErr w:type="spellStart"/>
+      <w:r>
+        <w:t>âg</w:t>
+      </w:r>
+      <w:proofErr w:type="spellEnd"/>
+      <w:r>
+        <w:t> ; et Jeu qui instancie des informations de jeu tout en ayant des listes de visuels, musiques et théories.</w:t>
+      </w:r>
     </w:p>
     <w:p>
       <w:pPr>
@@ -646,11 +676,39 @@
         <w:t xml:space="preserve"> de tri que l’utilisateur pourra choisir sur la vue.</w:t>
       </w:r>
       <w:r>
-        <w:t xml:space="preserve"> La méthode </w:t>
-      </w:r>
-      <w:proofErr w:type="spellStart"/>
+        <w:t xml:space="preserve"> </w:t>
+      </w:r>
+      <w:r>
+        <w:t xml:space="preserve">Le Manager dépend alors de la class </w:t>
+      </w:r>
+      <w:proofErr w:type="spellStart"/>
+      <w:r>
+        <w:t>StockApp</w:t>
+      </w:r>
+      <w:proofErr w:type="spellEnd"/>
+      <w:r>
+        <w:t xml:space="preserve"> qui elle va </w:t>
+      </w:r>
       <w:proofErr w:type="gramStart"/>
       <w:r>
+        <w:t>stocké</w:t>
+      </w:r>
+      <w:proofErr w:type="gramEnd"/>
+      <w:r>
+        <w:t xml:space="preserve"> </w:t>
+      </w:r>
+      <w:r>
+        <w:lastRenderedPageBreak/>
+        <w:t>le dictionnaire. Elle contient l</w:t>
+      </w:r>
+      <w:bookmarkStart w:id="0" w:name="_GoBack"/>
+      <w:bookmarkEnd w:id="0"/>
+      <w:r>
+        <w:t xml:space="preserve">a méthode </w:t>
+      </w:r>
+      <w:proofErr w:type="spellStart"/>
+      <w:proofErr w:type="gramStart"/>
+      <w:r>
         <w:rPr>
           <w:i/>
         </w:rPr>
@@ -714,7 +772,6 @@
       <w:proofErr w:type="spellStart"/>
       <w:proofErr w:type="gramStart"/>
       <w:r>
-        <w:lastRenderedPageBreak/>
         <w:t>supprimerFranchise</w:t>
       </w:r>
       <w:proofErr w:type="spellEnd"/>
@@ -970,7 +1027,44 @@
         <w:t xml:space="preserve">la vue. </w:t>
       </w:r>
       <w:r>
-        <w:t xml:space="preserve">C’est dans cette classe que nous utilisons nos propriétés pour le binding. Notre dictionnaire de Franchise, avec une liste comme de jeu comme value, se fait ici. C’est comme cela que nous relions les franchises et les jeux. </w:t>
+        <w:t xml:space="preserve">C’est dans cette classe que nous utilisons nos propriétés pour le binding. </w:t>
+      </w:r>
+      <w:r>
+        <w:t xml:space="preserve">Pour ne pas avoir à faire de la persistance sur le manager nous avons fait une classe </w:t>
+      </w:r>
+      <w:proofErr w:type="spellStart"/>
+      <w:r>
+        <w:t>StockApp</w:t>
+      </w:r>
+      <w:proofErr w:type="spellEnd"/>
+      <w:r>
+        <w:t xml:space="preserve"> qui permet d’instancier </w:t>
+      </w:r>
+      <w:r>
+        <w:lastRenderedPageBreak/>
+        <w:t xml:space="preserve">notre dictionnaire. Le Manager dépend alors de </w:t>
+      </w:r>
+      <w:proofErr w:type="spellStart"/>
+      <w:r>
+        <w:t>StockApp</w:t>
+      </w:r>
+      <w:proofErr w:type="spellEnd"/>
+      <w:r>
+        <w:t xml:space="preserve"> pour pouvoir manipuler notre dictionnaire de franchises. </w:t>
+      </w:r>
+      <w:r>
+        <w:t xml:space="preserve">C’est comme cela que nous relions les franchises et les jeux. </w:t>
+      </w:r>
+      <w:r>
+        <w:t xml:space="preserve">De plus pour pouvoir utiliser nos données, notre class Stub dépend de </w:t>
+      </w:r>
+      <w:proofErr w:type="spellStart"/>
+      <w:r>
+        <w:t>StockApp</w:t>
+      </w:r>
+      <w:proofErr w:type="spellEnd"/>
+      <w:r>
+        <w:t>. Nous avons fait le choix de faire un Stub pour pouvoir tester nos méthodes avec des données qui ne seront pas finales.</w:t>
       </w:r>
     </w:p>
     <w:p>
@@ -997,11 +1091,26 @@
       </w:r>
       <w:proofErr w:type="spellEnd"/>
       <w:r>
-        <w:t xml:space="preserve"> et Studio qui sont les classes filles. Il était plus simple de </w:t>
-      </w:r>
-      <w:r>
-        <w:lastRenderedPageBreak/>
-        <w:t>faire comme cela si nous voulions ajouter des informations sur les studios de production des jeux. En effet cela nous permet d’avoir une possible évolution pour notre application. Pour le moment nous ne voulons pas vraiment ajouter ce genre d’information mais il est possible de le faire à l’avenir.</w:t>
+        <w:t xml:space="preserve"> et Studio qui sont les classes filles. Il était plus simple de faire comme cela si nous voulions ajouter des informations sur les studios de production des jeux. En effet cela nous permet d’avoir une possible évolution pour notre application. Pour le moment nous ne voulons pas vraiment ajouter ce genre d’information mais il est possible de le faire à l’avenir.</w:t>
+      </w:r>
+    </w:p>
+    <w:p>
+      <w:pPr>
+        <w:ind w:firstLine="708"/>
+      </w:pPr>
+      <w:r>
+        <w:t xml:space="preserve">Notre classe </w:t>
+      </w:r>
+      <w:proofErr w:type="spellStart"/>
+      <w:r>
+        <w:t>Window</w:t>
+      </w:r>
+      <w:proofErr w:type="spellEnd"/>
+      <w:r>
+        <w:t>, qui est la partie graphique, dépend du manager p</w:t>
+      </w:r>
+      <w:r>
+        <w:t>uisque que c’est le manager qui utilise le dictionnaire.</w:t>
       </w:r>
     </w:p>
     <w:p>
@@ -1014,8 +1123,6 @@
       <w:r>
         <w:t>une seule vue. En effet nous avons remarqué que si nous faisons plusieurs vues cela dupliquerait du code. Une seule nous suffit. Nous utiliserons donc plusieurs User Control et faire de la navigation entre eux pour rendre notre application fonctionnelle.</w:t>
       </w:r>
-      <w:bookmarkStart w:id="0" w:name="_GoBack"/>
-      <w:bookmarkEnd w:id="0"/>
     </w:p>
     <w:p>
       <w:pPr>

</xml_diff>

<commit_message>
diagramme de sequence correction erreur de build normalement c'est bon plus de converter essai de UC VueJeu
</commit_message>
<xml_diff>
--- a/Travail/descriptionDiagramme.docx
+++ b/Travail/descriptionDiagramme.docx
@@ -1,6 +1,6 @@
 
 <file path=word/document.xml><?xml version="1.0" encoding="utf-8"?>
-<w:document xmlns:wpc="http://schemas.microsoft.com/office/word/2010/wordprocessingCanvas" xmlns:cx="http://schemas.microsoft.com/office/drawing/2014/chartex" xmlns:cx1="http://schemas.microsoft.com/office/drawing/2015/9/8/chartex" xmlns:mc="http://schemas.openxmlformats.org/markup-compatibility/2006" xmlns:o="urn:schemas-microsoft-com:office:office" xmlns:r="http://schemas.openxmlformats.org/officeDocument/2006/relationships" xmlns:m="http://schemas.openxmlformats.org/officeDocument/2006/math" xmlns:v="urn:schemas-microsoft-com:vml" xmlns:wp14="http://schemas.microsoft.com/office/word/2010/wordprocessingDrawing" xmlns:wp="http://schemas.openxmlformats.org/drawingml/2006/wordprocessingDrawing" xmlns:w10="urn:schemas-microsoft-com:office:word" xmlns:w="http://schemas.openxmlformats.org/wordprocessingml/2006/main" xmlns:w14="http://schemas.microsoft.com/office/word/2010/wordml" xmlns:w15="http://schemas.microsoft.com/office/word/2012/wordml" xmlns:w16se="http://schemas.microsoft.com/office/word/2015/wordml/symex" xmlns:wpg="http://schemas.microsoft.com/office/word/2010/wordprocessingGroup" xmlns:wpi="http://schemas.microsoft.com/office/word/2010/wordprocessingInk" xmlns:wne="http://schemas.microsoft.com/office/word/2006/wordml" xmlns:wps="http://schemas.microsoft.com/office/word/2010/wordprocessingShape" mc:Ignorable="w14 w15 w16se wp14">
+<w:document xmlns:wpc="http://schemas.microsoft.com/office/word/2010/wordprocessingCanvas" xmlns:cx="http://schemas.microsoft.com/office/drawing/2014/chartex" xmlns:cx1="http://schemas.microsoft.com/office/drawing/2015/9/8/chartex" xmlns:cx2="http://schemas.microsoft.com/office/drawing/2015/10/21/chartex" xmlns:cx3="http://schemas.microsoft.com/office/drawing/2016/5/9/chartex" xmlns:cx4="http://schemas.microsoft.com/office/drawing/2016/5/10/chartex" xmlns:cx5="http://schemas.microsoft.com/office/drawing/2016/5/11/chartex" xmlns:cx6="http://schemas.microsoft.com/office/drawing/2016/5/12/chartex" xmlns:cx7="http://schemas.microsoft.com/office/drawing/2016/5/13/chartex" xmlns:cx8="http://schemas.microsoft.com/office/drawing/2016/5/14/chartex" xmlns:mc="http://schemas.openxmlformats.org/markup-compatibility/2006" xmlns:aink="http://schemas.microsoft.com/office/drawing/2016/ink" xmlns:am3d="http://schemas.microsoft.com/office/drawing/2017/model3d" xmlns:o="urn:schemas-microsoft-com:office:office" xmlns:r="http://schemas.openxmlformats.org/officeDocument/2006/relationships" xmlns:m="http://schemas.openxmlformats.org/officeDocument/2006/math" xmlns:v="urn:schemas-microsoft-com:vml" xmlns:wp14="http://schemas.microsoft.com/office/word/2010/wordprocessingDrawing" xmlns:wp="http://schemas.openxmlformats.org/drawingml/2006/wordprocessingDrawing" xmlns:w10="urn:schemas-microsoft-com:office:word" xmlns:w="http://schemas.openxmlformats.org/wordprocessingml/2006/main" xmlns:w14="http://schemas.microsoft.com/office/word/2010/wordml" xmlns:w15="http://schemas.microsoft.com/office/word/2012/wordml" xmlns:w16cid="http://schemas.microsoft.com/office/word/2016/wordml/cid" xmlns:w16se="http://schemas.microsoft.com/office/word/2015/wordml/symex" xmlns:wpg="http://schemas.microsoft.com/office/word/2010/wordprocessingGroup" xmlns:wpi="http://schemas.microsoft.com/office/word/2010/wordprocessingInk" xmlns:wne="http://schemas.microsoft.com/office/word/2006/wordml" xmlns:wps="http://schemas.microsoft.com/office/word/2010/wordprocessingShape" mc:Ignorable="w14 w15 w16se w16cid wp14">
   <w:body>
     <w:p>
       <w:pPr>
@@ -288,7 +288,15 @@
       </w:r>
       <w:proofErr w:type="spellEnd"/>
       <w:r>
-        <w:t xml:space="preserve">. Les instances de la class </w:t>
+        <w:t xml:space="preserve">. Les instances de la </w:t>
+      </w:r>
+      <w:proofErr w:type="spellStart"/>
+      <w:r>
+        <w:t>class</w:t>
+      </w:r>
+      <w:proofErr w:type="spellEnd"/>
+      <w:r>
+        <w:t xml:space="preserve"> </w:t>
       </w:r>
       <w:proofErr w:type="spellStart"/>
       <w:r>
@@ -679,7 +687,15 @@
         <w:t xml:space="preserve"> </w:t>
       </w:r>
       <w:r>
-        <w:t xml:space="preserve">Le Manager dépend alors de la class </w:t>
+        <w:t xml:space="preserve">Le Manager dépend alors de la </w:t>
+      </w:r>
+      <w:proofErr w:type="spellStart"/>
+      <w:r>
+        <w:t>class</w:t>
+      </w:r>
+      <w:proofErr w:type="spellEnd"/>
+      <w:r>
+        <w:t xml:space="preserve"> </w:t>
       </w:r>
       <w:proofErr w:type="spellStart"/>
       <w:r>
@@ -701,428 +717,431 @@
         <w:lastRenderedPageBreak/>
         <w:t>le dictionnaire. Elle contient l</w:t>
       </w:r>
+      <w:r>
+        <w:t xml:space="preserve">a méthode </w:t>
+      </w:r>
+      <w:proofErr w:type="spellStart"/>
+      <w:proofErr w:type="gramStart"/>
+      <w:r>
+        <w:rPr>
+          <w:i/>
+        </w:rPr>
+        <w:t>ajouterJeu</w:t>
+      </w:r>
+      <w:proofErr w:type="spellEnd"/>
+      <w:r>
+        <w:rPr>
+          <w:i/>
+        </w:rPr>
+        <w:t>(</w:t>
+      </w:r>
+      <w:proofErr w:type="gramEnd"/>
+      <w:r>
+        <w:rPr>
+          <w:i/>
+        </w:rPr>
+        <w:t xml:space="preserve">) </w:t>
+      </w:r>
+      <w:r>
+        <w:t xml:space="preserve">vérifie si je veux n’est pas déjà existant avant de l’ajouter. Pour cela on va parcourir toutes les listes de jeux. S’il est déjà existant, on ne l’ajoute pas. Si ce n’est pas le cas on ajoute la franchise correspondante (appel de la méthode </w:t>
+      </w:r>
+      <w:proofErr w:type="spellStart"/>
+      <w:proofErr w:type="gramStart"/>
+      <w:r>
+        <w:rPr>
+          <w:i/>
+        </w:rPr>
+        <w:t>ajouterFranchise</w:t>
+      </w:r>
+      <w:proofErr w:type="spellEnd"/>
+      <w:r>
+        <w:rPr>
+          <w:i/>
+        </w:rPr>
+        <w:t>(</w:t>
+      </w:r>
+      <w:proofErr w:type="gramEnd"/>
+      <w:r>
+        <w:rPr>
+          <w:i/>
+        </w:rPr>
+        <w:t>))</w:t>
+      </w:r>
+      <w:r>
+        <w:t xml:space="preserve"> et on ajoute le jeu dans la liste des jeux correspondant à la franchise. Il est possible de supprimer un jeu dans une franchise grâce à la méthode </w:t>
+      </w:r>
+      <w:proofErr w:type="spellStart"/>
+      <w:proofErr w:type="gramStart"/>
+      <w:r>
+        <w:t>supprimerJeu</w:t>
+      </w:r>
+      <w:proofErr w:type="spellEnd"/>
+      <w:r>
+        <w:t>(</w:t>
+      </w:r>
+      <w:proofErr w:type="gramEnd"/>
+      <w:r>
+        <w:t xml:space="preserve">). Elle ne supprime seulement le jeu mis en paramètre. Pour supprimer une franchise il faut utiliser la méthode </w:t>
+      </w:r>
+      <w:proofErr w:type="spellStart"/>
+      <w:proofErr w:type="gramStart"/>
+      <w:r>
+        <w:t>supprimerFranchise</w:t>
+      </w:r>
+      <w:proofErr w:type="spellEnd"/>
+      <w:r>
+        <w:t>(</w:t>
+      </w:r>
+      <w:proofErr w:type="gramEnd"/>
+      <w:r>
+        <w:t>) qui prend la franchise à supprimer. En supprimant la franchise, la liste des jeux associées à la franchise est elle aussi supprimée.</w:t>
+      </w:r>
+    </w:p>
+    <w:p>
+      <w:pPr>
+        <w:ind w:firstLine="708"/>
+      </w:pPr>
+      <w:r>
+        <w:t xml:space="preserve">Pour finir nous avons une classe Stub qui permet de stocker des informations qu’on utilise pour faire des tests fonctionnels. Cette classe contient une méthode </w:t>
+      </w:r>
+      <w:proofErr w:type="spellStart"/>
+      <w:proofErr w:type="gramStart"/>
+      <w:r>
+        <w:rPr>
+          <w:i/>
+        </w:rPr>
+        <w:t>load</w:t>
+      </w:r>
+      <w:proofErr w:type="spellEnd"/>
+      <w:r>
+        <w:rPr>
+          <w:i/>
+        </w:rPr>
+        <w:t>(</w:t>
+      </w:r>
+      <w:proofErr w:type="gramEnd"/>
+      <w:r>
+        <w:rPr>
+          <w:i/>
+        </w:rPr>
+        <w:t>)</w:t>
+      </w:r>
+      <w:r>
+        <w:t xml:space="preserve"> qui permet de retourner un manager qui a les données. Cela nous sert à avoir ces données dans l’application.</w:t>
+      </w:r>
+    </w:p>
+    <w:p>
+      <w:pPr>
+        <w:ind w:firstLine="708"/>
+      </w:pPr>
+    </w:p>
+    <w:p>
+      <w:pPr>
+        <w:ind w:firstLine="708"/>
+        <w:jc w:val="center"/>
+        <w:rPr>
+          <w:sz w:val="32"/>
+          <w:szCs w:val="32"/>
+        </w:rPr>
+      </w:pPr>
+      <w:r>
+        <w:rPr>
+          <w:sz w:val="32"/>
+          <w:szCs w:val="32"/>
+        </w:rPr>
+        <w:t>Description des package</w:t>
+      </w:r>
+    </w:p>
+    <w:p>
+      <w:pPr>
+        <w:rPr>
+          <w:sz w:val="32"/>
+          <w:szCs w:val="32"/>
+        </w:rPr>
+      </w:pPr>
+    </w:p>
+    <w:p>
+      <w:r>
+        <w:tab/>
+        <w:t>Le package</w:t>
+      </w:r>
+      <w:r>
+        <w:t xml:space="preserve"> nommé </w:t>
+      </w:r>
+      <w:proofErr w:type="spellStart"/>
+      <w:r>
+        <w:rPr>
+          <w:i/>
+        </w:rPr>
+        <w:t>BibliothèqueApplication</w:t>
+      </w:r>
+      <w:proofErr w:type="spellEnd"/>
+      <w:r>
+        <w:t xml:space="preserve"> contient toute nos classes de notre application. C’est ici que se trouve tous les méthodes principales de notre application. Ce package dépend du package </w:t>
+      </w:r>
+    </w:p>
+    <w:p>
+      <w:pPr>
+        <w:ind w:firstLine="708"/>
+      </w:pPr>
+      <w:r>
+        <w:t>Data. Ce dernier contient notre classe Stub. Elle nous permet de gérer des données qui seront utilisées dans l’application tout comme dans les tests fonctionnels. Ce package ne dépend d’aucun autre package.</w:t>
+      </w:r>
+    </w:p>
+    <w:p>
+      <w:pPr>
+        <w:ind w:firstLine="708"/>
+      </w:pPr>
+      <w:r>
+        <w:t xml:space="preserve">Le </w:t>
+      </w:r>
+      <w:proofErr w:type="spellStart"/>
+      <w:r>
+        <w:rPr>
+          <w:i/>
+        </w:rPr>
+        <w:t>ConsoleTest</w:t>
+      </w:r>
+      <w:proofErr w:type="spellEnd"/>
+      <w:r>
+        <w:t xml:space="preserve"> est le package comportant tous nos tests. Il nous a fallu faire des tests pour vérifier si nos méthodes fonctionnaient correctement. C’est ici qu’ils se font. Il doit dépendre de Data pour pouvoir avoir les données pour réaliser les tests. Elle a aussi besoin de dépendre de</w:t>
+      </w:r>
+      <w:r>
+        <w:t xml:space="preserve"> la </w:t>
+      </w:r>
+      <w:proofErr w:type="spellStart"/>
+      <w:r>
+        <w:rPr>
+          <w:i/>
+        </w:rPr>
+        <w:t>BibliothèqueApplication</w:t>
+      </w:r>
+      <w:proofErr w:type="spellEnd"/>
+      <w:r>
+        <w:t xml:space="preserve"> pour pouvoir utiliser les méthodes des différentes classes. </w:t>
+      </w:r>
+    </w:p>
+    <w:p>
+      <w:pPr>
+        <w:ind w:firstLine="708"/>
+      </w:pPr>
+      <w:r>
+        <w:t xml:space="preserve">Pour finir </w:t>
+      </w:r>
+      <w:proofErr w:type="spellStart"/>
+      <w:r>
+        <w:rPr>
+          <w:i/>
+        </w:rPr>
+        <w:t>ApplicationGraphique</w:t>
+      </w:r>
+      <w:proofErr w:type="spellEnd"/>
+      <w:r>
+        <w:t xml:space="preserve"> contient toute la partie graphique, </w:t>
+      </w:r>
+      <w:proofErr w:type="spellStart"/>
+      <w:r>
+        <w:t>xamel</w:t>
+      </w:r>
+      <w:proofErr w:type="spellEnd"/>
+      <w:r>
+        <w:t>, de l’application. Elle doit dépendre de Data pour pouvoir utiliser les données et les</w:t>
+      </w:r>
+      <w:r>
+        <w:t xml:space="preserve"> affich</w:t>
+      </w:r>
+      <w:r>
+        <w:t xml:space="preserve">er dans les vues. Elle utilise aussi les méthodes des classes dans </w:t>
+      </w:r>
+      <w:proofErr w:type="spellStart"/>
+      <w:r>
+        <w:rPr>
+          <w:i/>
+        </w:rPr>
+        <w:t>BibliothèqueApplication</w:t>
+      </w:r>
+      <w:proofErr w:type="spellEnd"/>
+      <w:r>
+        <w:t>.</w:t>
+      </w:r>
+    </w:p>
+    <w:p>
+      <w:pPr>
+        <w:ind w:firstLine="708"/>
+      </w:pPr>
+    </w:p>
+    <w:p>
+      <w:pPr>
+        <w:ind w:firstLine="708"/>
+        <w:jc w:val="center"/>
+        <w:rPr>
+          <w:sz w:val="32"/>
+          <w:szCs w:val="32"/>
+        </w:rPr>
+      </w:pPr>
+      <w:r>
+        <w:rPr>
+          <w:sz w:val="32"/>
+          <w:szCs w:val="32"/>
+        </w:rPr>
+        <w:t>Description de l’architecture</w:t>
+      </w:r>
+    </w:p>
+    <w:p>
+      <w:pPr>
+        <w:ind w:firstLine="708"/>
+        <w:jc w:val="center"/>
+        <w:rPr>
+          <w:sz w:val="32"/>
+          <w:szCs w:val="32"/>
+        </w:rPr>
+      </w:pPr>
+    </w:p>
+    <w:p>
+      <w:pPr>
+        <w:ind w:firstLine="708"/>
+      </w:pPr>
+      <w:r>
+        <w:t xml:space="preserve">Les différentes classes de mon package </w:t>
+      </w:r>
+      <w:proofErr w:type="spellStart"/>
+      <w:r>
+        <w:rPr>
+          <w:i/>
+        </w:rPr>
+        <w:t>BibliothèqueApplication</w:t>
+      </w:r>
+      <w:proofErr w:type="spellEnd"/>
+      <w:r>
+        <w:t xml:space="preserve"> dépendent les unes des autres. En effet la classe Jeu, qui est l’une des classes principales, dépend de la classe </w:t>
+      </w:r>
+      <w:proofErr w:type="spellStart"/>
+      <w:r>
+        <w:rPr>
+          <w:i/>
+        </w:rPr>
+        <w:t>InformationsJeu</w:t>
+      </w:r>
+      <w:proofErr w:type="spellEnd"/>
+      <w:r>
+        <w:t xml:space="preserve"> parce qu’un jeu a besoin d’avoir des informations tel que le nom, la date de création ou encore un synopsis. Un jeu comporte aussi des théories et des visuels. Nous avons donc fait deux classes différentes nommées Théorie et Visuel. Cela permet de rendre le programme plus optimisé puisque c’est possible de modifier les théories et les visuels plus facilement</w:t>
+      </w:r>
+      <w:r>
+        <w:t>.</w:t>
+      </w:r>
+    </w:p>
+    <w:p>
+      <w:pPr>
+        <w:ind w:firstLine="708"/>
+      </w:pPr>
+      <w:r>
+        <w:t xml:space="preserve">Notre classe qui gère toutes les classes est notre classe Manager. C’est elle qui lie le code et </w:t>
+      </w:r>
+      <w:r>
+        <w:t xml:space="preserve">la vue. </w:t>
+      </w:r>
+      <w:r>
+        <w:t xml:space="preserve">C’est dans cette classe que nous utilisons nos propriétés pour le binding. </w:t>
+      </w:r>
+      <w:r>
+        <w:t xml:space="preserve">Pour ne pas avoir à faire de la persistance sur le manager nous avons fait une classe </w:t>
+      </w:r>
+      <w:proofErr w:type="spellStart"/>
+      <w:r>
+        <w:t>StockApp</w:t>
+      </w:r>
+      <w:proofErr w:type="spellEnd"/>
+      <w:r>
+        <w:t xml:space="preserve"> qui permet d’instancier </w:t>
+      </w:r>
+      <w:r>
+        <w:lastRenderedPageBreak/>
+        <w:t xml:space="preserve">notre dictionnaire. Le Manager dépend alors de </w:t>
+      </w:r>
+      <w:proofErr w:type="spellStart"/>
+      <w:r>
+        <w:t>StockApp</w:t>
+      </w:r>
+      <w:proofErr w:type="spellEnd"/>
+      <w:r>
+        <w:t xml:space="preserve"> pour pouvoir manipuler notre dictionnaire de franchises. </w:t>
+      </w:r>
+      <w:r>
+        <w:t xml:space="preserve">C’est comme cela que nous relions les franchises et les jeux. </w:t>
+      </w:r>
+      <w:r>
+        <w:t xml:space="preserve">De plus pour pouvoir utiliser nos données, notre class Stub dépend de </w:t>
+      </w:r>
+      <w:proofErr w:type="spellStart"/>
+      <w:r>
+        <w:t>StockApp</w:t>
+      </w:r>
+      <w:proofErr w:type="spellEnd"/>
+      <w:r>
+        <w:t>. Nous avons fait le choix de faire un Stub pour pouvoir tester nos méthodes avec des données qui ne seront pas finales.</w:t>
+      </w:r>
+    </w:p>
+    <w:p>
+      <w:pPr>
+        <w:ind w:firstLine="708"/>
+      </w:pPr>
+      <w:r>
+        <w:t>Nos classes filles de Nommable ont toutes des noms et nous trouvions plus judicieux de faire des classes qui hériteraient de nommable.</w:t>
+      </w:r>
+      <w:r>
+        <w:t xml:space="preserve"> De plus nous faisons de l’héritage aussi entre les </w:t>
+      </w:r>
+      <w:proofErr w:type="spellStart"/>
+      <w:r>
+        <w:t>CreateurJeu</w:t>
+      </w:r>
+      <w:proofErr w:type="spellEnd"/>
+      <w:r>
+        <w:t xml:space="preserve">, qui est la classe mère, </w:t>
+      </w:r>
+      <w:proofErr w:type="spellStart"/>
+      <w:r>
+        <w:t>Createur</w:t>
+      </w:r>
+      <w:proofErr w:type="spellEnd"/>
+      <w:r>
+        <w:t xml:space="preserve"> et Studio qui sont les classes filles. Il était plus simple de faire comme cela si nous voulions ajouter des informations sur les studios de production des jeux. En effet cela nous permet d’avoir une possible évolution pour notre application. Pour le moment nous ne voulons pas vraiment ajouter ce genre d’information mais il est possible de le faire à l’avenir.</w:t>
+      </w:r>
+    </w:p>
+    <w:p>
+      <w:pPr>
+        <w:ind w:firstLine="708"/>
+      </w:pPr>
+      <w:r>
+        <w:t xml:space="preserve">Notre classe </w:t>
+      </w:r>
+      <w:proofErr w:type="spellStart"/>
+      <w:r>
+        <w:t>Window</w:t>
+      </w:r>
+      <w:proofErr w:type="spellEnd"/>
+      <w:r>
+        <w:t>, qui est la partie graphique, dépend du manager p</w:t>
+      </w:r>
+      <w:r>
+        <w:t>uisque que c’est le manager qui utilise le dictionnaire.</w:t>
+      </w:r>
+    </w:p>
+    <w:p>
+      <w:pPr>
+        <w:ind w:firstLine="708"/>
+      </w:pPr>
+      <w:r>
+        <w:t xml:space="preserve">Pour la partie graphique nous avons décidé de faire seulement </w:t>
+      </w:r>
+      <w:r>
+        <w:t>une seule vue. En effet nous avons remarqué que si nous faisons plusieurs vues cela dupliquerait du code. Une seule nous suffit. Nous utiliserons donc plusieurs User Control et faire de la navigation entre eux pour rendre notre application fonctionnelle.</w:t>
+      </w:r>
+      <w:r>
+        <w:t xml:space="preserve"> Pour cela la class Navigator va nous permettre de faire la navigation avec les différents User Control.</w:t>
+      </w:r>
       <w:bookmarkStart w:id="0" w:name="_GoBack"/>
       <w:bookmarkEnd w:id="0"/>
-      <w:r>
-        <w:t xml:space="preserve">a méthode </w:t>
-      </w:r>
-      <w:proofErr w:type="spellStart"/>
-      <w:proofErr w:type="gramStart"/>
-      <w:r>
-        <w:rPr>
-          <w:i/>
-        </w:rPr>
-        <w:t>ajouterJeu</w:t>
-      </w:r>
-      <w:proofErr w:type="spellEnd"/>
-      <w:r>
-        <w:rPr>
-          <w:i/>
-        </w:rPr>
-        <w:t>(</w:t>
-      </w:r>
-      <w:proofErr w:type="gramEnd"/>
-      <w:r>
-        <w:rPr>
-          <w:i/>
-        </w:rPr>
-        <w:t xml:space="preserve">) </w:t>
-      </w:r>
-      <w:r>
-        <w:t xml:space="preserve">vérifie si je veux n’est pas déjà existant avant de l’ajouter. Pour cela on va parcourir toutes les listes de jeux. S’il est déjà existant, on ne l’ajoute pas. Si ce n’est pas le cas on ajoute la franchise correspondante (appel de la méthode </w:t>
-      </w:r>
-      <w:proofErr w:type="spellStart"/>
-      <w:proofErr w:type="gramStart"/>
-      <w:r>
-        <w:rPr>
-          <w:i/>
-        </w:rPr>
-        <w:t>ajouterFranchise</w:t>
-      </w:r>
-      <w:proofErr w:type="spellEnd"/>
-      <w:r>
-        <w:rPr>
-          <w:i/>
-        </w:rPr>
-        <w:t>(</w:t>
-      </w:r>
-      <w:proofErr w:type="gramEnd"/>
-      <w:r>
-        <w:rPr>
-          <w:i/>
-        </w:rPr>
-        <w:t>))</w:t>
-      </w:r>
-      <w:r>
-        <w:t xml:space="preserve"> et on ajoute le jeu dans la liste des jeux correspondant à la franchise. Il est possible de supprimer un jeu dans une franchise grâce à la méthode </w:t>
-      </w:r>
-      <w:proofErr w:type="spellStart"/>
-      <w:proofErr w:type="gramStart"/>
-      <w:r>
-        <w:t>supprimerJeu</w:t>
-      </w:r>
-      <w:proofErr w:type="spellEnd"/>
-      <w:r>
-        <w:t>(</w:t>
-      </w:r>
-      <w:proofErr w:type="gramEnd"/>
-      <w:r>
-        <w:t xml:space="preserve">). Elle ne supprime seulement le jeu mis en paramètre. Pour supprimer une franchise il faut utiliser la méthode </w:t>
-      </w:r>
-      <w:proofErr w:type="spellStart"/>
-      <w:proofErr w:type="gramStart"/>
-      <w:r>
-        <w:t>supprimerFranchise</w:t>
-      </w:r>
-      <w:proofErr w:type="spellEnd"/>
-      <w:r>
-        <w:t>(</w:t>
-      </w:r>
-      <w:proofErr w:type="gramEnd"/>
-      <w:r>
-        <w:t>) qui prend la franchise à supprimer. En supprimant la franchise, la liste des jeux associées à la franchise est elle aussi supprimée.</w:t>
-      </w:r>
-    </w:p>
-    <w:p>
-      <w:pPr>
-        <w:ind w:firstLine="708"/>
-      </w:pPr>
-      <w:r>
-        <w:t xml:space="preserve">Pour finir nous avons une classe Stub qui permet de stocker des informations qu’on utilise pour faire des tests fonctionnels. Cette classe contient une méthode </w:t>
-      </w:r>
-      <w:proofErr w:type="spellStart"/>
-      <w:proofErr w:type="gramStart"/>
-      <w:r>
-        <w:rPr>
-          <w:i/>
-        </w:rPr>
-        <w:t>load</w:t>
-      </w:r>
-      <w:proofErr w:type="spellEnd"/>
-      <w:r>
-        <w:rPr>
-          <w:i/>
-        </w:rPr>
-        <w:t>(</w:t>
-      </w:r>
-      <w:proofErr w:type="gramEnd"/>
-      <w:r>
-        <w:rPr>
-          <w:i/>
-        </w:rPr>
-        <w:t>)</w:t>
-      </w:r>
-      <w:r>
-        <w:t xml:space="preserve"> qui permet de retourner un manager qui a les données. Cela nous sert à avoir ces données dans l’application.</w:t>
-      </w:r>
-    </w:p>
-    <w:p>
-      <w:pPr>
-        <w:ind w:firstLine="708"/>
-      </w:pPr>
-    </w:p>
-    <w:p>
-      <w:pPr>
-        <w:ind w:firstLine="708"/>
-        <w:jc w:val="center"/>
-        <w:rPr>
-          <w:sz w:val="32"/>
-          <w:szCs w:val="32"/>
-        </w:rPr>
-      </w:pPr>
-      <w:r>
-        <w:rPr>
-          <w:sz w:val="32"/>
-          <w:szCs w:val="32"/>
-        </w:rPr>
-        <w:t>Description des package</w:t>
-      </w:r>
-    </w:p>
-    <w:p>
-      <w:pPr>
-        <w:rPr>
-          <w:sz w:val="32"/>
-          <w:szCs w:val="32"/>
-        </w:rPr>
-      </w:pPr>
-    </w:p>
-    <w:p>
-      <w:r>
-        <w:tab/>
-        <w:t>Le package</w:t>
-      </w:r>
-      <w:r>
-        <w:t xml:space="preserve"> nommé </w:t>
-      </w:r>
-      <w:proofErr w:type="spellStart"/>
-      <w:r>
-        <w:rPr>
-          <w:i/>
-        </w:rPr>
-        <w:t>BibliothèqueApplication</w:t>
-      </w:r>
-      <w:proofErr w:type="spellEnd"/>
-      <w:r>
-        <w:t xml:space="preserve"> contient toute nos classes de notre application. C’est ici que se trouve tous les méthodes principales de notre application. Ce package dépend du package </w:t>
-      </w:r>
-    </w:p>
-    <w:p>
-      <w:pPr>
-        <w:ind w:firstLine="708"/>
-      </w:pPr>
-      <w:r>
-        <w:t>Data. Ce dernier contient notre classe Stub. Elle nous permet de gérer des données qui seront utilisées dans l’application tout comme dans les tests fonctionnels. Ce package ne dépend d’aucun autre package.</w:t>
-      </w:r>
-    </w:p>
-    <w:p>
-      <w:pPr>
-        <w:ind w:firstLine="708"/>
-      </w:pPr>
-      <w:r>
-        <w:t xml:space="preserve">Le </w:t>
-      </w:r>
-      <w:proofErr w:type="spellStart"/>
-      <w:r>
-        <w:rPr>
-          <w:i/>
-        </w:rPr>
-        <w:t>ConsoleTest</w:t>
-      </w:r>
-      <w:proofErr w:type="spellEnd"/>
-      <w:r>
-        <w:t xml:space="preserve"> est le package comportant tous nos tests. Il nous a fallu faire des tests pour vérifier si nos méthodes fonctionnaient correctement. C’est ici qu’ils se font. Il doit dépendre de Data pour pouvoir avoir les données pour réaliser les tests. Elle a aussi besoin de dépendre de</w:t>
-      </w:r>
-      <w:r>
-        <w:t xml:space="preserve"> la </w:t>
-      </w:r>
-      <w:proofErr w:type="spellStart"/>
-      <w:r>
-        <w:rPr>
-          <w:i/>
-        </w:rPr>
-        <w:t>BibliothèqueApplication</w:t>
-      </w:r>
-      <w:proofErr w:type="spellEnd"/>
-      <w:r>
-        <w:t xml:space="preserve"> pour pouvoir utiliser les méthodes des différentes classes. </w:t>
-      </w:r>
-    </w:p>
-    <w:p>
-      <w:pPr>
-        <w:ind w:firstLine="708"/>
-      </w:pPr>
-      <w:r>
-        <w:t xml:space="preserve">Pour finir </w:t>
-      </w:r>
-      <w:proofErr w:type="spellStart"/>
-      <w:r>
-        <w:rPr>
-          <w:i/>
-        </w:rPr>
-        <w:t>ApplicationGraphique</w:t>
-      </w:r>
-      <w:proofErr w:type="spellEnd"/>
-      <w:r>
-        <w:t xml:space="preserve"> contient toute la partie graphique, </w:t>
-      </w:r>
-      <w:proofErr w:type="spellStart"/>
-      <w:r>
-        <w:t>xamel</w:t>
-      </w:r>
-      <w:proofErr w:type="spellEnd"/>
-      <w:r>
-        <w:t>, de l’application. Elle doit dépendre de Data pour pouvoir utiliser les données et les</w:t>
-      </w:r>
-      <w:r>
-        <w:t xml:space="preserve"> affich</w:t>
-      </w:r>
-      <w:r>
-        <w:t xml:space="preserve">er dans les vues. Elle utilise aussi les méthodes des classes dans </w:t>
-      </w:r>
-      <w:proofErr w:type="spellStart"/>
-      <w:r>
-        <w:rPr>
-          <w:i/>
-        </w:rPr>
-        <w:t>BibliothèqueApplication</w:t>
-      </w:r>
-      <w:proofErr w:type="spellEnd"/>
-      <w:r>
-        <w:t>.</w:t>
-      </w:r>
-    </w:p>
-    <w:p>
-      <w:pPr>
-        <w:ind w:firstLine="708"/>
-      </w:pPr>
-    </w:p>
-    <w:p>
-      <w:pPr>
-        <w:ind w:firstLine="708"/>
-        <w:jc w:val="center"/>
-        <w:rPr>
-          <w:sz w:val="32"/>
-          <w:szCs w:val="32"/>
-        </w:rPr>
-      </w:pPr>
-      <w:r>
-        <w:rPr>
-          <w:sz w:val="32"/>
-          <w:szCs w:val="32"/>
-        </w:rPr>
-        <w:t>Description de l’architecture</w:t>
-      </w:r>
-    </w:p>
-    <w:p>
-      <w:pPr>
-        <w:ind w:firstLine="708"/>
-        <w:jc w:val="center"/>
-        <w:rPr>
-          <w:sz w:val="32"/>
-          <w:szCs w:val="32"/>
-        </w:rPr>
-      </w:pPr>
-    </w:p>
-    <w:p>
-      <w:pPr>
-        <w:ind w:firstLine="708"/>
-      </w:pPr>
-      <w:r>
-        <w:t xml:space="preserve">Les différentes classes de mon package </w:t>
-      </w:r>
-      <w:proofErr w:type="spellStart"/>
-      <w:r>
-        <w:rPr>
-          <w:i/>
-        </w:rPr>
-        <w:t>BibliothèqueApplication</w:t>
-      </w:r>
-      <w:proofErr w:type="spellEnd"/>
-      <w:r>
-        <w:t xml:space="preserve"> dépendent les unes des autres. En effet la classe Jeu, qui est l’une des classes principales, dépend de la classe </w:t>
-      </w:r>
-      <w:proofErr w:type="spellStart"/>
-      <w:r>
-        <w:rPr>
-          <w:i/>
-        </w:rPr>
-        <w:t>InformationsJeu</w:t>
-      </w:r>
-      <w:proofErr w:type="spellEnd"/>
-      <w:r>
-        <w:t xml:space="preserve"> parce qu’un jeu a besoin d’avoir des informations tel que le nom, la date de création ou encore un synopsis. Un jeu comporte aussi des théories et des visuels. Nous avons donc fait deux classes différentes nommées Théorie et Visuel. Cela permet de rendre le programme plus optimisé puisque c’est possible de modifier les théories et les visuels plus facilement</w:t>
-      </w:r>
-      <w:r>
-        <w:t>.</w:t>
-      </w:r>
-    </w:p>
-    <w:p>
-      <w:pPr>
-        <w:ind w:firstLine="708"/>
-      </w:pPr>
-      <w:r>
-        <w:t xml:space="preserve">Notre classe qui gère toutes les classes est notre classe Manager. C’est elle qui lie le code et </w:t>
-      </w:r>
-      <w:r>
-        <w:t xml:space="preserve">la vue. </w:t>
-      </w:r>
-      <w:r>
-        <w:t xml:space="preserve">C’est dans cette classe que nous utilisons nos propriétés pour le binding. </w:t>
-      </w:r>
-      <w:r>
-        <w:t xml:space="preserve">Pour ne pas avoir à faire de la persistance sur le manager nous avons fait une classe </w:t>
-      </w:r>
-      <w:proofErr w:type="spellStart"/>
-      <w:r>
-        <w:t>StockApp</w:t>
-      </w:r>
-      <w:proofErr w:type="spellEnd"/>
-      <w:r>
-        <w:t xml:space="preserve"> qui permet d’instancier </w:t>
-      </w:r>
-      <w:r>
-        <w:lastRenderedPageBreak/>
-        <w:t xml:space="preserve">notre dictionnaire. Le Manager dépend alors de </w:t>
-      </w:r>
-      <w:proofErr w:type="spellStart"/>
-      <w:r>
-        <w:t>StockApp</w:t>
-      </w:r>
-      <w:proofErr w:type="spellEnd"/>
-      <w:r>
-        <w:t xml:space="preserve"> pour pouvoir manipuler notre dictionnaire de franchises. </w:t>
-      </w:r>
-      <w:r>
-        <w:t xml:space="preserve">C’est comme cela que nous relions les franchises et les jeux. </w:t>
-      </w:r>
-      <w:r>
-        <w:t xml:space="preserve">De plus pour pouvoir utiliser nos données, notre class Stub dépend de </w:t>
-      </w:r>
-      <w:proofErr w:type="spellStart"/>
-      <w:r>
-        <w:t>StockApp</w:t>
-      </w:r>
-      <w:proofErr w:type="spellEnd"/>
-      <w:r>
-        <w:t>. Nous avons fait le choix de faire un Stub pour pouvoir tester nos méthodes avec des données qui ne seront pas finales.</w:t>
-      </w:r>
-    </w:p>
-    <w:p>
-      <w:pPr>
-        <w:ind w:firstLine="708"/>
-      </w:pPr>
-      <w:r>
-        <w:t>Nos classes filles de Nommable ont toutes des noms et nous trouvions plus judicieux de faire des classes qui hériteraient de nommable.</w:t>
-      </w:r>
-      <w:r>
-        <w:t xml:space="preserve"> De plus nous faisons de l’héritage aussi entre les </w:t>
-      </w:r>
-      <w:proofErr w:type="spellStart"/>
-      <w:r>
-        <w:t>CreateurJeu</w:t>
-      </w:r>
-      <w:proofErr w:type="spellEnd"/>
-      <w:r>
-        <w:t xml:space="preserve">, qui est la classe mère, </w:t>
-      </w:r>
-      <w:proofErr w:type="spellStart"/>
-      <w:r>
-        <w:t>Createur</w:t>
-      </w:r>
-      <w:proofErr w:type="spellEnd"/>
-      <w:r>
-        <w:t xml:space="preserve"> et Studio qui sont les classes filles. Il était plus simple de faire comme cela si nous voulions ajouter des informations sur les studios de production des jeux. En effet cela nous permet d’avoir une possible évolution pour notre application. Pour le moment nous ne voulons pas vraiment ajouter ce genre d’information mais il est possible de le faire à l’avenir.</w:t>
-      </w:r>
-    </w:p>
-    <w:p>
-      <w:pPr>
-        <w:ind w:firstLine="708"/>
-      </w:pPr>
-      <w:r>
-        <w:t xml:space="preserve">Notre classe </w:t>
-      </w:r>
-      <w:proofErr w:type="spellStart"/>
-      <w:r>
-        <w:t>Window</w:t>
-      </w:r>
-      <w:proofErr w:type="spellEnd"/>
-      <w:r>
-        <w:t>, qui est la partie graphique, dépend du manager p</w:t>
-      </w:r>
-      <w:r>
-        <w:t>uisque que c’est le manager qui utilise le dictionnaire.</w:t>
-      </w:r>
-    </w:p>
-    <w:p>
-      <w:pPr>
-        <w:ind w:firstLine="708"/>
-      </w:pPr>
-      <w:r>
-        <w:t xml:space="preserve">Pour la partie graphique nous avons décidé de faire seulement </w:t>
-      </w:r>
-      <w:r>
-        <w:t>une seule vue. En effet nous avons remarqué que si nous faisons plusieurs vues cela dupliquerait du code. Une seule nous suffit. Nous utiliserons donc plusieurs User Control et faire de la navigation entre eux pour rendre notre application fonctionnelle.</w:t>
-      </w:r>
     </w:p>
     <w:p>
       <w:pPr>
@@ -1151,7 +1170,7 @@
 </file>
 
 <file path=word/styles.xml><?xml version="1.0" encoding="utf-8"?>
-<w:styles xmlns:mc="http://schemas.openxmlformats.org/markup-compatibility/2006" xmlns:r="http://schemas.openxmlformats.org/officeDocument/2006/relationships" xmlns:w="http://schemas.openxmlformats.org/wordprocessingml/2006/main" xmlns:w14="http://schemas.microsoft.com/office/word/2010/wordml" xmlns:w15="http://schemas.microsoft.com/office/word/2012/wordml" xmlns:w16se="http://schemas.microsoft.com/office/word/2015/wordml/symex" mc:Ignorable="w14 w15 w16se">
+<w:styles xmlns:mc="http://schemas.openxmlformats.org/markup-compatibility/2006" xmlns:r="http://schemas.openxmlformats.org/officeDocument/2006/relationships" xmlns:w="http://schemas.openxmlformats.org/wordprocessingml/2006/main" xmlns:w14="http://schemas.microsoft.com/office/word/2010/wordml" xmlns:w15="http://schemas.microsoft.com/office/word/2012/wordml" xmlns:w16cid="http://schemas.microsoft.com/office/word/2016/wordml/cid" xmlns:w16se="http://schemas.microsoft.com/office/word/2015/wordml/symex" mc:Ignorable="w14 w15 w16se w16cid">
   <w:docDefaults>
     <w:rPrDefault>
       <w:rPr>
@@ -1167,7 +1186,7 @@
       </w:pPr>
     </w:pPrDefault>
   </w:docDefaults>
-  <w:latentStyles w:defLockedState="0" w:defUIPriority="99" w:defSemiHidden="0" w:defUnhideWhenUsed="0" w:defQFormat="0" w:count="371">
+  <w:latentStyles w:defLockedState="0" w:defUIPriority="99" w:defSemiHidden="0" w:defUnhideWhenUsed="0" w:defQFormat="0" w:count="375">
     <w:lsdException w:name="Normal" w:uiPriority="0" w:qFormat="1"/>
     <w:lsdException w:name="heading 1" w:uiPriority="9" w:qFormat="1"/>
     <w:lsdException w:name="heading 2" w:semiHidden="1" w:uiPriority="9" w:unhideWhenUsed="1" w:qFormat="1"/>
@@ -1273,7 +1292,6 @@
     <w:lsdException w:name="HTML Sample" w:semiHidden="1" w:unhideWhenUsed="1"/>
     <w:lsdException w:name="HTML Typewriter" w:semiHidden="1" w:unhideWhenUsed="1"/>
     <w:lsdException w:name="HTML Variable" w:semiHidden="1" w:unhideWhenUsed="1"/>
-    <w:lsdException w:name="Normal Table" w:semiHidden="1" w:unhideWhenUsed="1"/>
     <w:lsdException w:name="annotation subject" w:semiHidden="1" w:unhideWhenUsed="1"/>
     <w:lsdException w:name="No List" w:semiHidden="1" w:unhideWhenUsed="1"/>
     <w:lsdException w:name="Outline List 1" w:semiHidden="1" w:unhideWhenUsed="1"/>
@@ -1317,10 +1335,8 @@
     <w:lsdException w:name="Table Elegant" w:semiHidden="1" w:unhideWhenUsed="1"/>
     <w:lsdException w:name="Table Professional" w:semiHidden="1" w:unhideWhenUsed="1"/>
     <w:lsdException w:name="Table Subtle 1" w:semiHidden="1" w:unhideWhenUsed="1"/>
-    <w:lsdException w:name="Table Subtle 2" w:semiHidden="1" w:unhideWhenUsed="1"/>
     <w:lsdException w:name="Table Web 1" w:semiHidden="1" w:unhideWhenUsed="1"/>
     <w:lsdException w:name="Table Web 2" w:semiHidden="1" w:unhideWhenUsed="1"/>
-    <w:lsdException w:name="Table Web 3" w:semiHidden="1" w:unhideWhenUsed="1"/>
     <w:lsdException w:name="Balloon Text" w:semiHidden="1" w:unhideWhenUsed="1"/>
     <w:lsdException w:name="Table Grid" w:uiPriority="39"/>
     <w:lsdException w:name="Table Theme" w:semiHidden="1" w:unhideWhenUsed="1"/>
@@ -1539,6 +1555,10 @@
     <w:lsdException w:name="List Table 5 Dark Accent 6" w:uiPriority="50"/>
     <w:lsdException w:name="List Table 6 Colorful Accent 6" w:uiPriority="51"/>
     <w:lsdException w:name="List Table 7 Colorful Accent 6" w:uiPriority="52"/>
+    <w:lsdException w:name="Mention" w:semiHidden="1" w:unhideWhenUsed="1"/>
+    <w:lsdException w:name="Smart Hyperlink" w:semiHidden="1" w:unhideWhenUsed="1"/>
+    <w:lsdException w:name="Hashtag" w:semiHidden="1" w:unhideWhenUsed="1"/>
+    <w:lsdException w:name="Unresolved Mention" w:semiHidden="1" w:unhideWhenUsed="1"/>
   </w:latentStyles>
   <w:style w:type="paragraph" w:default="1" w:styleId="Normal">
     <w:name w:val="Normal"/>

</xml_diff>

<commit_message>
vectriels des diagrammes fait, diagrammes finis
</commit_message>
<xml_diff>
--- a/Travail/descriptionDiagramme.docx
+++ b/Travail/descriptionDiagramme.docx
@@ -861,15 +861,7 @@
       </w:r>
       <w:proofErr w:type="spellEnd"/>
       <w:r>
-        <w:t xml:space="preserve"> qui constitue les informations de </w:t>
-      </w:r>
-      <w:proofErr w:type="gramStart"/>
-      <w:r>
-        <w:t>basiques</w:t>
-      </w:r>
-      <w:proofErr w:type="gramEnd"/>
-      <w:r>
-        <w:t xml:space="preserve"> d’un jeu tel que le nom, le créateur, la limite d’âg</w:t>
+        <w:t xml:space="preserve"> qui constitue les informations de basiques d’un jeu tel que le nom, le créateur, la limite d’âg</w:t>
       </w:r>
       <w:r>
         <w:t>e</w:t>
@@ -1537,18 +1529,19 @@
         <w:t xml:space="preserve">Le diagramme de séquence montre le cas du tri. </w:t>
       </w:r>
       <w:r>
-        <w:t xml:space="preserve">Dans le diagramme principal on peut voir la mise en situation de l’utilisateur. Quand il ne </w:t>
-      </w:r>
-      <w:proofErr w:type="spellStart"/>
-      <w:r>
-        <w:t>séléctionne</w:t>
-      </w:r>
-      <w:proofErr w:type="spellEnd"/>
-      <w:r>
-        <w:t xml:space="preserve"> rien dans la </w:t>
-      </w:r>
-      <w:proofErr w:type="spellStart"/>
-      <w:r>
+        <w:t>Dans le diagramme principal on peut voir la mise en situation de</w:t>
+      </w:r>
+      <w:r>
+        <w:t xml:space="preserve"> l’utilisateur. Quand il ne séle</w:t>
+      </w:r>
+      <w:r>
+        <w:t xml:space="preserve">ctionne rien dans la </w:t>
+      </w:r>
+      <w:proofErr w:type="spellStart"/>
+      <w:r>
+        <w:rPr>
+          <w:i/>
+        </w:rPr>
         <w:t>comboBox</w:t>
       </w:r>
       <w:proofErr w:type="spellEnd"/>
@@ -1561,21 +1554,55 @@
       <w:r>
         <w:t xml:space="preserve"> ne </w:t>
       </w:r>
-      <w:proofErr w:type="spellStart"/>
-      <w:r>
-        <w:t>choisi</w:t>
-      </w:r>
-      <w:proofErr w:type="spellEnd"/>
+      <w:r>
+        <w:t>choisit</w:t>
+      </w:r>
       <w:r>
         <w:t xml:space="preserve"> pas de type de tri, qui est ici </w:t>
       </w:r>
+      <w:r>
+        <w:rPr>
+          <w:i/>
+        </w:rPr>
+        <w:t>default</w:t>
+      </w:r>
+      <w:r>
+        <w:rPr>
+          <w:i/>
+        </w:rPr>
+        <w:t xml:space="preserve">, </w:t>
+      </w:r>
+      <w:r>
+        <w:t xml:space="preserve">alors ce n’est seulement une recherche qui peut être fait. La première séquence indique quand un type de tri n’est pas sélectionner quand le tri est fait. La deuxième indique le cas où l’utilisateur, via la </w:t>
+      </w:r>
       <w:bookmarkStart w:id="0" w:name="_GoBack"/>
+      <w:proofErr w:type="spellStart"/>
+      <w:r>
+        <w:rPr>
+          <w:i/>
+        </w:rPr>
+        <w:t>comboBox</w:t>
+      </w:r>
       <w:bookmarkEnd w:id="0"/>
-    </w:p>
-    <w:p>
-      <w:pPr>
-        <w:ind w:firstLine="708"/>
-      </w:pPr>
+      <w:proofErr w:type="spellEnd"/>
+      <w:r>
+        <w:t xml:space="preserve">, choisi un tri. Dans ce </w:t>
+      </w:r>
+      <w:r>
+        <w:t>cas-ci</w:t>
+      </w:r>
+      <w:r>
+        <w:t xml:space="preserve"> le tri sera effectué. La séquence de ce diagramme fait référence au diagramme de séquence du </w:t>
+      </w:r>
+      <w:r>
+        <w:rPr>
+          <w:i/>
+        </w:rPr>
+        <w:t>Tri</w:t>
+      </w:r>
+      <w:r>
+        <w:t xml:space="preserve">. </w:t>
+      </w:r>
       <w:r>
         <w:t xml:space="preserve">Quand l’utilisateur clique sur la </w:t>
       </w:r>
@@ -1622,6 +1649,70 @@
       <w:proofErr w:type="spellEnd"/>
       <w:r>
         <w:t xml:space="preserve"> sélectionné par l’utilisateur.</w:t>
+      </w:r>
+      <w:r>
+        <w:t xml:space="preserve"> Si ce n’est pas le cas, alors c’est la recherche qui s’effectue. Le troisième diagramme de séquence montre comment la recherche se fait. L’utilisateur écrit dans la </w:t>
+      </w:r>
+      <w:proofErr w:type="spellStart"/>
+      <w:r>
+        <w:rPr>
+          <w:i/>
+        </w:rPr>
+        <w:t>TextBox</w:t>
+      </w:r>
+      <w:proofErr w:type="spellEnd"/>
+      <w:r>
+        <w:t xml:space="preserve"> et quand il appuie sur le </w:t>
+      </w:r>
+      <w:proofErr w:type="spellStart"/>
+      <w:r>
+        <w:rPr>
+          <w:i/>
+        </w:rPr>
+        <w:t>ButtonRecherche</w:t>
+      </w:r>
+      <w:proofErr w:type="spellEnd"/>
+      <w:r>
+        <w:t xml:space="preserve"> cela engendre un événement. Celui-ci </w:t>
+      </w:r>
+      <w:r>
+        <w:t xml:space="preserve">va chercher dans le Manager la propriété </w:t>
+      </w:r>
+      <w:proofErr w:type="spellStart"/>
+      <w:r>
+        <w:rPr>
+          <w:i/>
+        </w:rPr>
+        <w:t>JeuRecherche</w:t>
+      </w:r>
+      <w:proofErr w:type="spellEnd"/>
+      <w:r>
+        <w:t>. Cette propriété va permettre</w:t>
+      </w:r>
+      <w:r>
+        <w:t xml:space="preserve"> de faire la propriété calculée </w:t>
+      </w:r>
+      <w:proofErr w:type="spellStart"/>
+      <w:r>
+        <w:rPr>
+          <w:i/>
+        </w:rPr>
+        <w:t>TousesJeux</w:t>
+      </w:r>
+      <w:proofErr w:type="spellEnd"/>
+      <w:r>
+        <w:t xml:space="preserve">. Dedans une liste </w:t>
+      </w:r>
+      <w:proofErr w:type="spellStart"/>
+      <w:r>
+        <w:rPr>
+          <w:i/>
+        </w:rPr>
+        <w:t>JeuxRecherchés</w:t>
+      </w:r>
+      <w:proofErr w:type="spellEnd"/>
+      <w:r>
+        <w:t xml:space="preserve"> est créée. On ajoute chaque jeu correspondant à la recherche dans cette liste. Cette liste est ensuite retournée.</w:t>
       </w:r>
     </w:p>
     <w:p/>

</xml_diff>

<commit_message>
TODO refaire le navigator, explication dans la class ça serait mieux pour naviguer entre les vues essai de faire la nav entre Franchise et infos jeu erreur de binding c'est pour ça que UCVueJeu s'affiche pas
</commit_message>
<xml_diff>
--- a/Travail/descriptionDiagramme.docx
+++ b/Travail/descriptionDiagramme.docx
@@ -1,10 +1,9 @@
 
 <file path=word/document.xml><?xml version="1.0" encoding="utf-8"?>
-<w:document xmlns:wpc="http://schemas.microsoft.com/office/word/2010/wordprocessingCanvas" xmlns:cx="http://schemas.microsoft.com/office/drawing/2014/chartex" xmlns:cx1="http://schemas.microsoft.com/office/drawing/2015/9/8/chartex" xmlns:mc="http://schemas.openxmlformats.org/markup-compatibility/2006" xmlns:o="urn:schemas-microsoft-com:office:office" xmlns:r="http://schemas.openxmlformats.org/officeDocument/2006/relationships" xmlns:m="http://schemas.openxmlformats.org/officeDocument/2006/math" xmlns:v="urn:schemas-microsoft-com:vml" xmlns:wp14="http://schemas.microsoft.com/office/word/2010/wordprocessingDrawing" xmlns:wp="http://schemas.openxmlformats.org/drawingml/2006/wordprocessingDrawing" xmlns:w10="urn:schemas-microsoft-com:office:word" xmlns:w="http://schemas.openxmlformats.org/wordprocessingml/2006/main" xmlns:w14="http://schemas.microsoft.com/office/word/2010/wordml" xmlns:w15="http://schemas.microsoft.com/office/word/2012/wordml" xmlns:w16se="http://schemas.microsoft.com/office/word/2015/wordml/symex" xmlns:wpg="http://schemas.microsoft.com/office/word/2010/wordprocessingGroup" xmlns:wpi="http://schemas.microsoft.com/office/word/2010/wordprocessingInk" xmlns:wne="http://schemas.microsoft.com/office/word/2006/wordml" xmlns:wps="http://schemas.microsoft.com/office/word/2010/wordprocessingShape" mc:Ignorable="w14 w15 w16se wp14">
+<w:document xmlns:wpc="http://schemas.microsoft.com/office/word/2010/wordprocessingCanvas" xmlns:cx="http://schemas.microsoft.com/office/drawing/2014/chartex" xmlns:cx1="http://schemas.microsoft.com/office/drawing/2015/9/8/chartex" xmlns:cx2="http://schemas.microsoft.com/office/drawing/2015/10/21/chartex" xmlns:cx3="http://schemas.microsoft.com/office/drawing/2016/5/9/chartex" xmlns:cx4="http://schemas.microsoft.com/office/drawing/2016/5/10/chartex" xmlns:cx5="http://schemas.microsoft.com/office/drawing/2016/5/11/chartex" xmlns:cx6="http://schemas.microsoft.com/office/drawing/2016/5/12/chartex" xmlns:cx7="http://schemas.microsoft.com/office/drawing/2016/5/13/chartex" xmlns:cx8="http://schemas.microsoft.com/office/drawing/2016/5/14/chartex" xmlns:mc="http://schemas.openxmlformats.org/markup-compatibility/2006" xmlns:aink="http://schemas.microsoft.com/office/drawing/2016/ink" xmlns:am3d="http://schemas.microsoft.com/office/drawing/2017/model3d" xmlns:o="urn:schemas-microsoft-com:office:office" xmlns:r="http://schemas.openxmlformats.org/officeDocument/2006/relationships" xmlns:m="http://schemas.openxmlformats.org/officeDocument/2006/math" xmlns:v="urn:schemas-microsoft-com:vml" xmlns:wp14="http://schemas.microsoft.com/office/word/2010/wordprocessingDrawing" xmlns:wp="http://schemas.openxmlformats.org/drawingml/2006/wordprocessingDrawing" xmlns:w10="urn:schemas-microsoft-com:office:word" xmlns:w="http://schemas.openxmlformats.org/wordprocessingml/2006/main" xmlns:w14="http://schemas.microsoft.com/office/word/2010/wordml" xmlns:w15="http://schemas.microsoft.com/office/word/2012/wordml" xmlns:w16cid="http://schemas.microsoft.com/office/word/2016/wordml/cid" xmlns:w16se="http://schemas.microsoft.com/office/word/2015/wordml/symex" xmlns:wpg="http://schemas.microsoft.com/office/word/2010/wordprocessingGroup" xmlns:wpi="http://schemas.microsoft.com/office/word/2010/wordprocessingInk" xmlns:wne="http://schemas.microsoft.com/office/word/2006/wordml" xmlns:wps="http://schemas.microsoft.com/office/word/2010/wordprocessingShape" mc:Ignorable="w14 w15 w16se w16cid wp14">
   <w:body>
     <w:p>
       <w:pPr>
-        <w:ind w:firstLine="708"/>
         <w:jc w:val="center"/>
         <w:rPr>
           <w:sz w:val="32"/>
@@ -16,7 +15,16 @@
           <w:sz w:val="32"/>
           <w:szCs w:val="32"/>
         </w:rPr>
-        <w:t>Description des package</w:t>
+        <w:t>Descri</w:t>
+      </w:r>
+      <w:bookmarkStart w:id="0" w:name="_GoBack"/>
+      <w:bookmarkEnd w:id="0"/>
+      <w:r>
+        <w:rPr>
+          <w:sz w:val="32"/>
+          <w:szCs w:val="32"/>
+        </w:rPr>
+        <w:t>ption des package</w:t>
       </w:r>
     </w:p>
     <w:p>
@@ -71,14 +79,12 @@
       <w:r>
         <w:t xml:space="preserve"> et </w:t>
       </w:r>
-      <w:proofErr w:type="spellStart"/>
       <w:r>
         <w:rPr>
           <w:i/>
         </w:rPr>
         <w:t>Saver</w:t>
       </w:r>
-      <w:proofErr w:type="spellEnd"/>
       <w:r>
         <w:t xml:space="preserve"> nous permettant de charger des données utiles pour notre application.</w:t>
       </w:r>
@@ -1575,7 +1581,6 @@
       <w:r>
         <w:t xml:space="preserve">alors ce n’est seulement une recherche qui peut être fait. La première séquence indique quand un type de tri n’est pas sélectionner quand le tri est fait. La deuxième indique le cas où l’utilisateur, via la </w:t>
       </w:r>
-      <w:bookmarkStart w:id="0" w:name="_GoBack"/>
       <w:proofErr w:type="spellStart"/>
       <w:r>
         <w:rPr>
@@ -1583,7 +1588,6 @@
         </w:rPr>
         <w:t>comboBox</w:t>
       </w:r>
-      <w:bookmarkEnd w:id="0"/>
       <w:proofErr w:type="spellEnd"/>
       <w:r>
         <w:t xml:space="preserve">, choisi un tri. Dans ce </w:t>
@@ -1737,7 +1741,7 @@
 </file>
 
 <file path=word/styles.xml><?xml version="1.0" encoding="utf-8"?>
-<w:styles xmlns:mc="http://schemas.openxmlformats.org/markup-compatibility/2006" xmlns:r="http://schemas.openxmlformats.org/officeDocument/2006/relationships" xmlns:w="http://schemas.openxmlformats.org/wordprocessingml/2006/main" xmlns:w14="http://schemas.microsoft.com/office/word/2010/wordml" xmlns:w15="http://schemas.microsoft.com/office/word/2012/wordml" xmlns:w16se="http://schemas.microsoft.com/office/word/2015/wordml/symex" mc:Ignorable="w14 w15 w16se">
+<w:styles xmlns:mc="http://schemas.openxmlformats.org/markup-compatibility/2006" xmlns:r="http://schemas.openxmlformats.org/officeDocument/2006/relationships" xmlns:w="http://schemas.openxmlformats.org/wordprocessingml/2006/main" xmlns:w14="http://schemas.microsoft.com/office/word/2010/wordml" xmlns:w15="http://schemas.microsoft.com/office/word/2012/wordml" xmlns:w16cid="http://schemas.microsoft.com/office/word/2016/wordml/cid" xmlns:w16se="http://schemas.microsoft.com/office/word/2015/wordml/symex" mc:Ignorable="w14 w15 w16se w16cid">
   <w:docDefaults>
     <w:rPrDefault>
       <w:rPr>
@@ -1753,7 +1757,7 @@
       </w:pPr>
     </w:pPrDefault>
   </w:docDefaults>
-  <w:latentStyles w:defLockedState="0" w:defUIPriority="99" w:defSemiHidden="0" w:defUnhideWhenUsed="0" w:defQFormat="0" w:count="371">
+  <w:latentStyles w:defLockedState="0" w:defUIPriority="99" w:defSemiHidden="0" w:defUnhideWhenUsed="0" w:defQFormat="0" w:count="375">
     <w:lsdException w:name="Normal" w:uiPriority="0" w:qFormat="1"/>
     <w:lsdException w:name="heading 1" w:uiPriority="9" w:qFormat="1"/>
     <w:lsdException w:name="heading 2" w:semiHidden="1" w:uiPriority="9" w:unhideWhenUsed="1" w:qFormat="1"/>
@@ -1859,7 +1863,6 @@
     <w:lsdException w:name="HTML Sample" w:semiHidden="1" w:unhideWhenUsed="1"/>
     <w:lsdException w:name="HTML Typewriter" w:semiHidden="1" w:unhideWhenUsed="1"/>
     <w:lsdException w:name="HTML Variable" w:semiHidden="1" w:unhideWhenUsed="1"/>
-    <w:lsdException w:name="Normal Table" w:semiHidden="1" w:unhideWhenUsed="1"/>
     <w:lsdException w:name="annotation subject" w:semiHidden="1" w:unhideWhenUsed="1"/>
     <w:lsdException w:name="No List" w:semiHidden="1" w:unhideWhenUsed="1"/>
     <w:lsdException w:name="Outline List 1" w:semiHidden="1" w:unhideWhenUsed="1"/>
@@ -1903,10 +1906,8 @@
     <w:lsdException w:name="Table Elegant" w:semiHidden="1" w:unhideWhenUsed="1"/>
     <w:lsdException w:name="Table Professional" w:semiHidden="1" w:unhideWhenUsed="1"/>
     <w:lsdException w:name="Table Subtle 1" w:semiHidden="1" w:unhideWhenUsed="1"/>
-    <w:lsdException w:name="Table Subtle 2" w:semiHidden="1" w:unhideWhenUsed="1"/>
     <w:lsdException w:name="Table Web 1" w:semiHidden="1" w:unhideWhenUsed="1"/>
     <w:lsdException w:name="Table Web 2" w:semiHidden="1" w:unhideWhenUsed="1"/>
-    <w:lsdException w:name="Table Web 3" w:semiHidden="1" w:unhideWhenUsed="1"/>
     <w:lsdException w:name="Balloon Text" w:semiHidden="1" w:unhideWhenUsed="1"/>
     <w:lsdException w:name="Table Grid" w:uiPriority="39"/>
     <w:lsdException w:name="Table Theme" w:semiHidden="1" w:unhideWhenUsed="1"/>
@@ -2125,6 +2126,10 @@
     <w:lsdException w:name="List Table 5 Dark Accent 6" w:uiPriority="50"/>
     <w:lsdException w:name="List Table 6 Colorful Accent 6" w:uiPriority="51"/>
     <w:lsdException w:name="List Table 7 Colorful Accent 6" w:uiPriority="52"/>
+    <w:lsdException w:name="Mention" w:semiHidden="1" w:unhideWhenUsed="1"/>
+    <w:lsdException w:name="Smart Hyperlink" w:semiHidden="1" w:unhideWhenUsed="1"/>
+    <w:lsdException w:name="Hashtag" w:semiHidden="1" w:unhideWhenUsed="1"/>
+    <w:lsdException w:name="Unresolved Mention" w:semiHidden="1" w:unhideWhenUsed="1"/>
   </w:latentStyles>
   <w:style w:type="paragraph" w:default="1" w:styleId="Normal">
     <w:name w:val="Normal"/>

</xml_diff>